<commit_message>
Update Demo Ansible in Lab On Demand.v5.1.docx
</commit_message>
<xml_diff>
--- a/lod/Demo Ansible in Lab On Demand.v5.1.docx
+++ b/lod/Demo Ansible in Lab On Demand.v5.1.docx
@@ -1208,10 +1208,26 @@
         <w:t xml:space="preserve"> </w:t>
       </w:r>
       <w:r>
-        <w:t xml:space="preserve">which can greatly improve consistency, scalability and reliability of an hybrid-cloud environment. </w:t>
-      </w:r>
-      <w:r>
-        <w:t xml:space="preserve">Ansible is primarily used for three types of tasks: configuration management (modify the configuration files across many hosts, switches, cloud providers, etc.), application deployment, especially in the Devops world (automating the deployment </w:t>
+        <w:t xml:space="preserve">which can greatly improve consistency, scalability and reliability of </w:t>
+      </w:r>
+      <w:proofErr w:type="gramStart"/>
+      <w:r>
+        <w:t>an</w:t>
+      </w:r>
+      <w:proofErr w:type="gramEnd"/>
+      <w:r>
+        <w:t xml:space="preserve"> hybrid-cloud environment. </w:t>
+      </w:r>
+      <w:r>
+        <w:t xml:space="preserve">Ansible is primarily used for three types of tasks: configuration management (modify the configuration files across many hosts, switches, cloud providers, etc.), application deployment, especially in the </w:t>
+      </w:r>
+      <w:proofErr w:type="spellStart"/>
+      <w:r>
+        <w:t>Devops</w:t>
+      </w:r>
+      <w:proofErr w:type="spellEnd"/>
+      <w:r>
+        <w:t xml:space="preserve"> world (automating the deployment </w:t>
       </w:r>
       <w:r>
         <w:t>and update of applications),</w:t>
@@ -1235,7 +1251,15 @@
         <w:t>Ansible was acquired by Red Hat in 2015. In additional to the open-source free version of Ansible</w:t>
       </w:r>
       <w:r>
-        <w:t xml:space="preserve"> (which is what will be used in the excercises in the lab)</w:t>
+        <w:t xml:space="preserve"> (which is what will be used in the </w:t>
+      </w:r>
+      <w:proofErr w:type="spellStart"/>
+      <w:r>
+        <w:t>excercises</w:t>
+      </w:r>
+      <w:proofErr w:type="spellEnd"/>
+      <w:r>
+        <w:t xml:space="preserve"> in the lab)</w:t>
       </w:r>
       <w:r>
         <w:t xml:space="preserve">, there is also </w:t>
@@ -1256,7 +1280,17 @@
         <w:t>b scheduling, a powerful notific</w:t>
       </w:r>
       <w:r>
-        <w:t>ation engine, as well as a inventory man</w:t>
+        <w:t xml:space="preserve">ation engine, as well as </w:t>
+      </w:r>
+      <w:proofErr w:type="spellStart"/>
+      <w:proofErr w:type="gramStart"/>
+      <w:r>
+        <w:t>a</w:t>
+      </w:r>
+      <w:proofErr w:type="spellEnd"/>
+      <w:proofErr w:type="gramEnd"/>
+      <w:r>
+        <w:t xml:space="preserve"> inventory man</w:t>
       </w:r>
       <w:r>
         <w:t>agement framework</w:t>
@@ -1265,7 +1299,15 @@
         <w:t xml:space="preserve">. </w:t>
       </w:r>
       <w:r>
-        <w:t xml:space="preserve">In addition </w:t>
+        <w:t xml:space="preserve">In </w:t>
+      </w:r>
+      <w:proofErr w:type="gramStart"/>
+      <w:r>
+        <w:t>addition</w:t>
+      </w:r>
+      <w:proofErr w:type="gramEnd"/>
+      <w:r>
+        <w:t xml:space="preserve"> </w:t>
       </w:r>
       <w:r>
         <w:t xml:space="preserve">an upstream version of Tower </w:t>
@@ -1283,10 +1325,18 @@
         <w:t xml:space="preserve"> AWX</w:t>
       </w:r>
       <w:r>
-        <w:t xml:space="preserve">. It is  </w:t>
-      </w:r>
-      <w:r>
-        <w:t>open-source</w:t>
+        <w:t xml:space="preserve">. It </w:t>
+      </w:r>
+      <w:proofErr w:type="gramStart"/>
+      <w:r>
+        <w:t xml:space="preserve">is  </w:t>
+      </w:r>
+      <w:r>
+        <w:t>open</w:t>
+      </w:r>
+      <w:proofErr w:type="gramEnd"/>
+      <w:r>
+        <w:t>-source</w:t>
       </w:r>
       <w:r>
         <w:t>, community supported and free to download  and use</w:t>
@@ -1334,7 +1384,15 @@
         <w:jc w:val="both"/>
       </w:pPr>
       <w:r>
-        <w:t xml:space="preserve">The excercises in this lab document makes use of the </w:t>
+        <w:t xml:space="preserve">The </w:t>
+      </w:r>
+      <w:proofErr w:type="spellStart"/>
+      <w:r>
+        <w:t>excercises</w:t>
+      </w:r>
+      <w:proofErr w:type="spellEnd"/>
+      <w:r>
+        <w:t xml:space="preserve"> in this lab document makes use of the </w:t>
       </w:r>
       <w:r>
         <w:t xml:space="preserve">command line open-source version of Ansible. It is </w:t>
@@ -1355,7 +1413,15 @@
         <w:t xml:space="preserve">evident through </w:t>
       </w:r>
       <w:r>
-        <w:t xml:space="preserve">the excercises.  </w:t>
+        <w:t xml:space="preserve">the </w:t>
+      </w:r>
+      <w:proofErr w:type="spellStart"/>
+      <w:r>
+        <w:t>excercises</w:t>
+      </w:r>
+      <w:proofErr w:type="spellEnd"/>
+      <w:r>
+        <w:t xml:space="preserve">.  </w:t>
       </w:r>
     </w:p>
     <w:p>
@@ -1373,10 +1439,26 @@
         <w:t>eting solutions</w:t>
       </w:r>
       <w:r>
-        <w:t xml:space="preserve"> to Ansiblie in the Configuration </w:t>
-      </w:r>
-      <w:r>
-        <w:t xml:space="preserve">Management (CM) space, most noteable are </w:t>
+        <w:t xml:space="preserve"> to </w:t>
+      </w:r>
+      <w:proofErr w:type="spellStart"/>
+      <w:r>
+        <w:t>Ansiblie</w:t>
+      </w:r>
+      <w:proofErr w:type="spellEnd"/>
+      <w:r>
+        <w:t xml:space="preserve"> in the Configuration </w:t>
+      </w:r>
+      <w:r>
+        <w:t xml:space="preserve">Management (CM) space, most </w:t>
+      </w:r>
+      <w:proofErr w:type="spellStart"/>
+      <w:r>
+        <w:t>noteable</w:t>
+      </w:r>
+      <w:proofErr w:type="spellEnd"/>
+      <w:r>
+        <w:t xml:space="preserve"> are </w:t>
       </w:r>
       <w:r>
         <w:t>Puppet</w:t>
@@ -1391,16 +1473,32 @@
         <w:t>products is that Ansible is a based on a push architecture, and does therefore not require client software</w:t>
       </w:r>
       <w:r>
-        <w:t xml:space="preserve"> or agents </w:t>
-      </w:r>
-      <w:r>
-        <w:t xml:space="preserve"> to be installed on the infrastructure</w:t>
+        <w:t xml:space="preserve"> or </w:t>
+      </w:r>
+      <w:proofErr w:type="gramStart"/>
+      <w:r>
+        <w:t xml:space="preserve">agents </w:t>
+      </w:r>
+      <w:r>
+        <w:t xml:space="preserve"> to</w:t>
+      </w:r>
+      <w:proofErr w:type="gramEnd"/>
+      <w:r>
+        <w:t xml:space="preserve"> be installed on the infrastructure</w:t>
       </w:r>
       <w:r>
         <w:t xml:space="preserve"> nodes</w:t>
       </w:r>
       <w:r>
-        <w:t xml:space="preserve"> it manages. It simply uses sh and Ansible modules to access the assets i</w:t>
+        <w:t xml:space="preserve"> it manages. It simply uses </w:t>
+      </w:r>
+      <w:proofErr w:type="spellStart"/>
+      <w:r>
+        <w:t>sh</w:t>
+      </w:r>
+      <w:proofErr w:type="spellEnd"/>
+      <w:r>
+        <w:t xml:space="preserve"> and Ansible modules to access the assets i</w:t>
       </w:r>
       <w:r>
         <w:t xml:space="preserve">t is </w:t>
@@ -2215,14 +2313,32 @@
       <w:r>
         <w:t xml:space="preserve"> uses </w:t>
       </w:r>
+      <w:proofErr w:type="spellStart"/>
       <w:r>
         <w:rPr>
           <w:i/>
         </w:rPr>
         <w:t>sh</w:t>
       </w:r>
-      <w:r>
-        <w:t xml:space="preserve"> to execute commands on hosts, and the first time one uses a remote sh command it will prompt for authentication (assuming public/private ssh key authentication is configured). Type </w:t>
+      <w:proofErr w:type="spellEnd"/>
+      <w:r>
+        <w:t xml:space="preserve"> to execute commands on hosts, and the first time one uses a remote </w:t>
+      </w:r>
+      <w:proofErr w:type="spellStart"/>
+      <w:r>
+        <w:t>sh</w:t>
+      </w:r>
+      <w:proofErr w:type="spellEnd"/>
+      <w:r>
+        <w:t xml:space="preserve"> command it will prompt for authentication (assuming public/private </w:t>
+      </w:r>
+      <w:proofErr w:type="spellStart"/>
+      <w:r>
+        <w:t>ssh</w:t>
+      </w:r>
+      <w:proofErr w:type="spellEnd"/>
+      <w:r>
+        <w:t xml:space="preserve"> key authentication is configured). Type </w:t>
       </w:r>
       <w:r>
         <w:rPr>
@@ -2455,7 +2571,23 @@
         <w:jc w:val="both"/>
       </w:pPr>
       <w:r>
-        <w:t>These simple commands demonstrates the power of Ansible. One can run very basic to very sophisticated commands on any host in the environment by using Ansible installed on the Ansible Control Node. The question ow becomes how does one issue the same command to many hosts at once, or a subset of the hosts in the envirment (all the web servers for instance).</w:t>
+        <w:t xml:space="preserve">These simple commands </w:t>
+      </w:r>
+      <w:proofErr w:type="gramStart"/>
+      <w:r>
+        <w:t>demonstrates</w:t>
+      </w:r>
+      <w:proofErr w:type="gramEnd"/>
+      <w:r>
+        <w:t xml:space="preserve"> the power of Ansible. One can run very basic to very sophisticated commands on any host in the environment by using Ansible installed on the Ansible Control Node. The question ow becomes how does one issue the same command to many hosts at once, or a subset of the hosts in the </w:t>
+      </w:r>
+      <w:proofErr w:type="spellStart"/>
+      <w:r>
+        <w:t>envirment</w:t>
+      </w:r>
+      <w:proofErr w:type="spellEnd"/>
+      <w:r>
+        <w:t xml:space="preserve"> (all the web servers for instance).</w:t>
       </w:r>
     </w:p>
     <w:p>
@@ -2489,7 +2621,21 @@
         <w:rPr>
           <w:i/>
         </w:rPr>
-        <w:t>/etc/ansible</w:t>
+        <w:t>/</w:t>
+      </w:r>
+      <w:proofErr w:type="spellStart"/>
+      <w:r>
+        <w:rPr>
+          <w:i/>
+        </w:rPr>
+        <w:t>etc</w:t>
+      </w:r>
+      <w:proofErr w:type="spellEnd"/>
+      <w:r>
+        <w:rPr>
+          <w:i/>
+        </w:rPr>
+        <w:t>/ansible</w:t>
       </w:r>
       <w:r>
         <w:t xml:space="preserve">. </w:t>
@@ -2507,7 +2653,15 @@
         <w:t>(</w:t>
       </w:r>
       <w:r>
-        <w:t xml:space="preserve">i.e. instead of passing the host name, one can pass a group names ad defined in the hosts file, and Ansible will execute the command on all the hosts in that group). </w:t>
+        <w:t xml:space="preserve">i.e. instead of passing the host name, one can pass a group names </w:t>
+      </w:r>
+      <w:proofErr w:type="spellStart"/>
+      <w:r>
+        <w:t>ad</w:t>
+      </w:r>
+      <w:proofErr w:type="spellEnd"/>
+      <w:r>
+        <w:t xml:space="preserve"> defined in the hosts file, and Ansible will execute the command on all the hosts in that group). </w:t>
       </w:r>
       <w:r>
         <w:t xml:space="preserve">The </w:t>
@@ -2516,7 +2670,21 @@
         <w:rPr>
           <w:i/>
         </w:rPr>
-        <w:t xml:space="preserve">/etc/ansible/hosts </w:t>
+        <w:t>/</w:t>
+      </w:r>
+      <w:proofErr w:type="spellStart"/>
+      <w:r>
+        <w:rPr>
+          <w:i/>
+        </w:rPr>
+        <w:t>etc</w:t>
+      </w:r>
+      <w:proofErr w:type="spellEnd"/>
+      <w:r>
+        <w:rPr>
+          <w:i/>
+        </w:rPr>
+        <w:t xml:space="preserve">/ansible/hosts </w:t>
       </w:r>
       <w:r>
         <w:t xml:space="preserve">file in our example </w:t>
@@ -2687,7 +2855,21 @@
         <w:rPr>
           <w:i/>
         </w:rPr>
-        <w:t>/etc/ansible/hosts</w:t>
+        <w:t>/</w:t>
+      </w:r>
+      <w:proofErr w:type="spellStart"/>
+      <w:r>
+        <w:rPr>
+          <w:i/>
+        </w:rPr>
+        <w:t>etc</w:t>
+      </w:r>
+      <w:proofErr w:type="spellEnd"/>
+      <w:r>
+        <w:rPr>
+          <w:i/>
+        </w:rPr>
+        <w:t>/ansible/hosts</w:t>
       </w:r>
       <w:r>
         <w:t xml:space="preserve">, or add more groups (e.g. </w:t>
@@ -3273,8 +3455,13 @@
       <w:r>
         <w:t xml:space="preserve"> that will </w:t>
       </w:r>
-      <w:r>
-        <w:t>consists of several tasks (</w:t>
+      <w:proofErr w:type="gramStart"/>
+      <w:r>
+        <w:t>consists</w:t>
+      </w:r>
+      <w:proofErr w:type="gramEnd"/>
+      <w:r>
+        <w:t xml:space="preserve"> of several tasks (</w:t>
       </w:r>
       <w:r>
         <w:t>create aggregates, create SVMs, create LIFs, configure NFS etc.</w:t>
@@ -3294,12 +3481,14 @@
       <w:r>
         <w:t xml:space="preserve">The file </w:t>
       </w:r>
+      <w:proofErr w:type="spellStart"/>
       <w:r>
         <w:rPr>
           <w:i/>
         </w:rPr>
         <w:t>configure_ontap_playbook.yml</w:t>
       </w:r>
+      <w:proofErr w:type="spellEnd"/>
       <w:r>
         <w:rPr>
           <w:i/>
@@ -3313,8 +3502,16 @@
         <w:rPr>
           <w:i/>
         </w:rPr>
-        <w:t>ansible/lod</w:t>
-      </w:r>
+        <w:t>ansible/</w:t>
+      </w:r>
+      <w:proofErr w:type="spellStart"/>
+      <w:r>
+        <w:rPr>
+          <w:i/>
+        </w:rPr>
+        <w:t>lod</w:t>
+      </w:r>
+      <w:proofErr w:type="spellEnd"/>
       <w:r>
         <w:t xml:space="preserve"> folder on </w:t>
       </w:r>
@@ -3367,14 +3564,30 @@
         <w:rPr>
           <w:rFonts w:ascii="Consolas" w:hAnsi="Consolas"/>
         </w:rPr>
-        <w:t>ansible/lod/</w:t>
-      </w:r>
+        <w:t>ansible/</w:t>
+      </w:r>
+      <w:proofErr w:type="spellStart"/>
       <w:r>
         <w:rPr>
           <w:rFonts w:ascii="Consolas" w:hAnsi="Consolas"/>
         </w:rPr>
+        <w:t>lod</w:t>
+      </w:r>
+      <w:proofErr w:type="spellEnd"/>
+      <w:r>
+        <w:rPr>
+          <w:rFonts w:ascii="Consolas" w:hAnsi="Consolas"/>
+        </w:rPr>
+        <w:t>/</w:t>
+      </w:r>
+      <w:proofErr w:type="spellStart"/>
+      <w:r>
+        <w:rPr>
+          <w:rFonts w:ascii="Consolas" w:hAnsi="Consolas"/>
+        </w:rPr>
         <w:t>configure_ontap_playbook.yml</w:t>
       </w:r>
+      <w:proofErr w:type="spellEnd"/>
       <w:r>
         <w:t xml:space="preserve"> to look at the file if you like).</w:t>
       </w:r>
@@ -3638,6 +3851,7 @@
         <w:t xml:space="preserve">This task calls the module </w:t>
       </w:r>
       <w:hyperlink r:id="rId15" w:anchor="na-ontap-svm-module" w:history="1">
+        <w:proofErr w:type="spellStart"/>
         <w:r>
           <w:rPr>
             <w:rStyle w:val="Hyperlink"/>
@@ -3645,6 +3859,7 @@
           </w:rPr>
           <w:t>na_ontap_svm</w:t>
         </w:r>
+        <w:proofErr w:type="spellEnd"/>
       </w:hyperlink>
       <w:r>
         <w:t xml:space="preserve"> and passes variables (</w:t>
@@ -3653,14 +3868,23 @@
         <w:rPr>
           <w:i/>
         </w:rPr>
-        <w:t>state, name, root_volume</w:t>
-      </w:r>
+        <w:t xml:space="preserve">state, name, </w:t>
+      </w:r>
+      <w:proofErr w:type="spellStart"/>
+      <w:r>
+        <w:rPr>
+          <w:i/>
+        </w:rPr>
+        <w:t>root_volume</w:t>
+      </w:r>
+      <w:proofErr w:type="spellEnd"/>
       <w:r>
         <w:t xml:space="preserve">, etc.) to it. Everything in the curly brackets {{…}} are variables defined in the file </w:t>
       </w:r>
       <w:r>
         <w:t>_</w:t>
       </w:r>
+      <w:proofErr w:type="spellStart"/>
       <w:r>
         <w:rPr>
           <w:i/>
@@ -3679,6 +3903,7 @@
         </w:rPr>
         <w:t>.yml</w:t>
       </w:r>
+      <w:proofErr w:type="spellEnd"/>
       <w:r>
         <w:t xml:space="preserve"> in the </w:t>
       </w:r>
@@ -3686,8 +3911,16 @@
         <w:rPr>
           <w:i/>
         </w:rPr>
-        <w:t>ansible/lod</w:t>
-      </w:r>
+        <w:t>ansible/</w:t>
+      </w:r>
+      <w:proofErr w:type="spellStart"/>
+      <w:r>
+        <w:rPr>
+          <w:i/>
+        </w:rPr>
+        <w:t>lod</w:t>
+      </w:r>
+      <w:proofErr w:type="spellEnd"/>
       <w:r>
         <w:t xml:space="preserve"> folder on </w:t>
       </w:r>
@@ -3738,7 +3971,15 @@
         <w:t xml:space="preserve"> for instance to see a list of all the cloud provider modules - AWS, Azure, GCP, others).</w:t>
       </w:r>
       <w:r>
-        <w:t xml:space="preserve"> Remember that only a handful of vendor modules are tested and supported by Red Hat. Most vendors’ modules are not supported by Red Hat, as discussed in the Introdution.</w:t>
+        <w:t xml:space="preserve"> Remember that only a handful of vendor modules are tested and supported by Red Hat. Most vendors’ modules are not supported by Red Hat, as discussed in the </w:t>
+      </w:r>
+      <w:proofErr w:type="spellStart"/>
+      <w:r>
+        <w:t>Introdution</w:t>
+      </w:r>
+      <w:proofErr w:type="spellEnd"/>
+      <w:r>
+        <w:t>.</w:t>
       </w:r>
     </w:p>
     <w:p>
@@ -3814,8 +4055,16 @@
         <w:rPr>
           <w:i/>
         </w:rPr>
-        <w:t>ansible/lod</w:t>
-      </w:r>
+        <w:t>ansible/</w:t>
+      </w:r>
+      <w:proofErr w:type="spellStart"/>
+      <w:r>
+        <w:rPr>
+          <w:i/>
+        </w:rPr>
+        <w:t>lod</w:t>
+      </w:r>
+      <w:proofErr w:type="spellEnd"/>
       <w:r>
         <w:t xml:space="preserve"> folder)</w:t>
       </w:r>
@@ -3908,13 +4157,25 @@
           <w:rFonts w:ascii="Consolas" w:hAnsi="Consolas"/>
           <w:b/>
         </w:rPr>
-        <w:t>password: Netapp1!</w:t>
+        <w:t>password: Netapp1</w:t>
+      </w:r>
+      <w:proofErr w:type="gramStart"/>
+      <w:r>
+        <w:rPr>
+          <w:rFonts w:ascii="Consolas" w:hAnsi="Consolas"/>
+          <w:b/>
+        </w:rPr>
+        <w:t>!</w:t>
       </w:r>
       <w:r>
         <w:t>)</w:t>
       </w:r>
       <w:r>
-        <w:t>and verify that a SVM (</w:t>
+        <w:t>and</w:t>
+      </w:r>
+      <w:proofErr w:type="gramEnd"/>
+      <w:r>
+        <w:t xml:space="preserve"> verify that a SVM (</w:t>
       </w:r>
       <w:r>
         <w:t>SVM_NFS</w:t>
@@ -3950,8 +4211,30 @@
         <w:rPr>
           <w:rFonts w:ascii="Courier New" w:hAnsi="Courier New" w:cs="Courier New"/>
         </w:rPr>
-        <w:t>/mnt/tmp</w:t>
-      </w:r>
+        <w:t>/</w:t>
+      </w:r>
+      <w:proofErr w:type="spellStart"/>
+      <w:r>
+        <w:rPr>
+          <w:rFonts w:ascii="Courier New" w:hAnsi="Courier New" w:cs="Courier New"/>
+        </w:rPr>
+        <w:t>mnt</w:t>
+      </w:r>
+      <w:proofErr w:type="spellEnd"/>
+      <w:r>
+        <w:rPr>
+          <w:rFonts w:ascii="Courier New" w:hAnsi="Courier New" w:cs="Courier New"/>
+        </w:rPr>
+        <w:t>/</w:t>
+      </w:r>
+      <w:proofErr w:type="spellStart"/>
+      <w:r>
+        <w:rPr>
+          <w:rFonts w:ascii="Courier New" w:hAnsi="Courier New" w:cs="Courier New"/>
+        </w:rPr>
+        <w:t>tmp</w:t>
+      </w:r>
+      <w:proofErr w:type="spellEnd"/>
       <w:r>
         <w:t xml:space="preserve"> on both hosts in the group </w:t>
       </w:r>
@@ -4212,6 +4495,7 @@
         <w:t xml:space="preserve">installed). However, one can simply add a task to the playbook to call the module </w:t>
       </w:r>
       <w:hyperlink r:id="rId18" w:anchor="na-ontap-license-module" w:history="1">
+        <w:proofErr w:type="spellStart"/>
         <w:r>
           <w:rPr>
             <w:rStyle w:val="Hyperlink"/>
@@ -4219,6 +4503,7 @@
           </w:rPr>
           <w:t>na_ontap_license</w:t>
         </w:r>
+        <w:proofErr w:type="spellEnd"/>
       </w:hyperlink>
       <w:r>
         <w:rPr>
@@ -4226,15 +4511,31 @@
         </w:rPr>
         <w:t xml:space="preserve"> to accomplish this.  (The same holds for the assignment of the disks (</w:t>
       </w:r>
-      <w:hyperlink r:id="rId19" w:anchor="na-ontap-disks-module" w:history="1">
-        <w:r>
-          <w:rPr>
-            <w:rStyle w:val="Hyperlink"/>
-            <w:i/>
-          </w:rPr>
-          <w:t>na_ontap_disks</w:t>
-        </w:r>
-      </w:hyperlink>
+      <w:proofErr w:type="spellStart"/>
+      <w:r>
+        <w:fldChar w:fldCharType="begin"/>
+      </w:r>
+      <w:r>
+        <w:instrText xml:space="preserve"> HYPERLINK "https://docs.ansible.com/ansible/latest/modules/na_ontap_disks_module.html" \l "na-ontap-disks-module" </w:instrText>
+      </w:r>
+      <w:r>
+        <w:fldChar w:fldCharType="separate"/>
+      </w:r>
+      <w:r>
+        <w:rPr>
+          <w:rStyle w:val="Hyperlink"/>
+          <w:i/>
+        </w:rPr>
+        <w:t>na_ontap_disks</w:t>
+      </w:r>
+      <w:proofErr w:type="spellEnd"/>
+      <w:r>
+        <w:rPr>
+          <w:rStyle w:val="Hyperlink"/>
+          <w:i/>
+        </w:rPr>
+        <w:fldChar w:fldCharType="end"/>
+      </w:r>
       <w:r>
         <w:rPr>
           <w:i/>
@@ -4276,12 +4577,14 @@
       <w:r>
         <w:t xml:space="preserve">One can run the playbook </w:t>
       </w:r>
+      <w:proofErr w:type="spellStart"/>
       <w:r>
         <w:rPr>
           <w:i/>
         </w:rPr>
         <w:t>configure_ontap_playbook.yml</w:t>
       </w:r>
+      <w:proofErr w:type="spellEnd"/>
       <w:r>
         <w:t xml:space="preserve"> again and again, and it will not</w:t>
       </w:r>
@@ -4682,7 +4985,7 @@
                     <pic:cNvPicPr/>
                   </pic:nvPicPr>
                   <pic:blipFill>
-                    <a:blip r:embed="rId20"/>
+                    <a:blip r:embed="rId19"/>
                     <a:stretch>
                       <a:fillRect/>
                     </a:stretch>
@@ -4728,7 +5031,35 @@
         <w:rPr>
           <w:sz w:val="20"/>
         </w:rPr>
-        <w:t xml:space="preserve">can be verified by executing the command df on rhel1. The session will hang. Hit &lt;Ctrl&gt; C several times to break out of the hang condition. If you like, try to access /mnt/tmp (the mount point for the NFS export) to prove it’s gone. If this should happen in a production environment, cases are opened with IT and NetApp to troubleshoot the problem. </w:t>
+        <w:t>can be verified by executing the command df on rhel1. The session will hang. Hit &lt;Ctrl&gt; C several times to break out of the hang condition. If you like, try to access /</w:t>
+      </w:r>
+      <w:proofErr w:type="spellStart"/>
+      <w:r>
+        <w:rPr>
+          <w:sz w:val="20"/>
+        </w:rPr>
+        <w:t>mnt</w:t>
+      </w:r>
+      <w:proofErr w:type="spellEnd"/>
+      <w:r>
+        <w:rPr>
+          <w:sz w:val="20"/>
+        </w:rPr>
+        <w:t>/</w:t>
+      </w:r>
+      <w:proofErr w:type="spellStart"/>
+      <w:r>
+        <w:rPr>
+          <w:sz w:val="20"/>
+        </w:rPr>
+        <w:t>tmp</w:t>
+      </w:r>
+      <w:proofErr w:type="spellEnd"/>
+      <w:r>
+        <w:rPr>
+          <w:sz w:val="20"/>
+        </w:rPr>
+        <w:t xml:space="preserve"> (the mount point for the NFS export) to prove it’s gone. If this should happen in a production environment, cases are opened with IT and NetApp to troubleshoot the problem. </w:t>
       </w:r>
     </w:p>
     <w:p>
@@ -4753,12 +5084,14 @@
       <w:r>
         <w:t xml:space="preserve">, in our case </w:t>
       </w:r>
+      <w:proofErr w:type="spellStart"/>
       <w:r>
         <w:rPr>
           <w:i/>
         </w:rPr>
         <w:t>configure_ontap_playbook.yml</w:t>
       </w:r>
+      <w:proofErr w:type="spellEnd"/>
       <w:r>
         <w:t>. So go ahead and execute:</w:t>
       </w:r>
@@ -5127,7 +5460,15 @@
         <w:t>,</w:t>
       </w:r>
       <w:r>
-        <w:t xml:space="preserve"> Ansbile can be used to </w:t>
+        <w:t xml:space="preserve"> </w:t>
+      </w:r>
+      <w:proofErr w:type="spellStart"/>
+      <w:r>
+        <w:t>Ansbile</w:t>
+      </w:r>
+      <w:proofErr w:type="spellEnd"/>
+      <w:r>
+        <w:t xml:space="preserve"> can be used to </w:t>
       </w:r>
       <w:r>
         <w:t>install software packages acro</w:t>
@@ -5225,12 +5566,14 @@
       <w:r>
         <w:t xml:space="preserve"> Ansible playbook called </w:t>
       </w:r>
+      <w:proofErr w:type="spellStart"/>
       <w:r>
         <w:rPr>
           <w:rFonts w:ascii="Consolas" w:hAnsi="Consolas"/>
         </w:rPr>
         <w:t>deploy_trident.yml</w:t>
       </w:r>
+      <w:proofErr w:type="spellEnd"/>
       <w:r>
         <w:t>.</w:t>
       </w:r>
@@ -5263,12 +5606,22 @@
       <w:r>
         <w:t>t copies the Trident configuration file (</w:t>
       </w:r>
+      <w:proofErr w:type="spellStart"/>
       <w:r>
         <w:rPr>
           <w:i/>
         </w:rPr>
-        <w:t>trident_config_file.json</w:t>
-      </w:r>
+        <w:t>trident_config_</w:t>
+      </w:r>
+      <w:proofErr w:type="gramStart"/>
+      <w:r>
+        <w:rPr>
+          <w:i/>
+        </w:rPr>
+        <w:t>file.json</w:t>
+      </w:r>
+      <w:proofErr w:type="spellEnd"/>
+      <w:proofErr w:type="gramEnd"/>
       <w:r>
         <w:t xml:space="preserve">) to the </w:t>
       </w:r>
@@ -5276,7 +5629,35 @@
         <w:rPr>
           <w:i/>
         </w:rPr>
-        <w:t>/etc/netappdvp/</w:t>
+        <w:t>/</w:t>
+      </w:r>
+      <w:proofErr w:type="spellStart"/>
+      <w:r>
+        <w:rPr>
+          <w:i/>
+        </w:rPr>
+        <w:t>etc</w:t>
+      </w:r>
+      <w:proofErr w:type="spellEnd"/>
+      <w:r>
+        <w:rPr>
+          <w:i/>
+        </w:rPr>
+        <w:t>/</w:t>
+      </w:r>
+      <w:proofErr w:type="spellStart"/>
+      <w:r>
+        <w:rPr>
+          <w:i/>
+        </w:rPr>
+        <w:t>netappdvp</w:t>
+      </w:r>
+      <w:proofErr w:type="spellEnd"/>
+      <w:r>
+        <w:rPr>
+          <w:i/>
+        </w:rPr>
+        <w:t>/</w:t>
       </w:r>
       <w:r>
         <w:t xml:space="preserve"> folder on both hosts</w:t>
@@ -5341,8 +5722,6 @@
       <w:r>
         <w:t xml:space="preserve"> (PV)</w:t>
       </w:r>
-      <w:bookmarkStart w:id="15" w:name="_GoBack"/>
-      <w:bookmarkEnd w:id="15"/>
       <w:r>
         <w:t xml:space="preserve"> called </w:t>
       </w:r>
@@ -5356,7 +5735,15 @@
         <w:t xml:space="preserve"> on</w:t>
       </w:r>
       <w:r>
-        <w:t xml:space="preserve"> docker running on</w:t>
+        <w:t xml:space="preserve"> </w:t>
+      </w:r>
+      <w:proofErr w:type="spellStart"/>
+      <w:r>
+        <w:t>docker</w:t>
+      </w:r>
+      <w:proofErr w:type="spellEnd"/>
+      <w:r>
+        <w:t xml:space="preserve"> running on</w:t>
       </w:r>
       <w:r>
         <w:t xml:space="preserve"> </w:t>
@@ -5401,7 +5788,13 @@
         </w:numPr>
       </w:pPr>
       <w:r>
-        <w:t>It deploys a new web container using the persistent volume on rhel1</w:t>
+        <w:t xml:space="preserve">It deploys a new web container using the persistent volume on </w:t>
+      </w:r>
+      <w:r>
+        <w:rPr>
+          <w:i/>
+        </w:rPr>
+        <w:t>rhel1</w:t>
       </w:r>
     </w:p>
     <w:p>
@@ -5452,7 +5845,16 @@
           <w:b/>
           <w:bCs/>
         </w:rPr>
-        <w:t xml:space="preserve">ansible-playbook </w:t>
+        <w:t>ansible-playb</w:t>
+      </w:r>
+      <w:bookmarkStart w:id="15" w:name="_GoBack"/>
+      <w:bookmarkEnd w:id="15"/>
+      <w:r>
+        <w:rPr>
+          <w:b/>
+          <w:bCs/>
+        </w:rPr>
+        <w:t xml:space="preserve">ook </w:t>
       </w:r>
       <w:r>
         <w:rPr>
@@ -5590,7 +5992,15 @@
         <w:pStyle w:val="BodyText"/>
       </w:pPr>
       <w:r>
-        <w:t>With output verifying that both hosts has the plugin installed:</w:t>
+        <w:t xml:space="preserve">With output verifying that both hosts </w:t>
+      </w:r>
+      <w:proofErr w:type="gramStart"/>
+      <w:r>
+        <w:t>has</w:t>
+      </w:r>
+      <w:proofErr w:type="gramEnd"/>
+      <w:r>
+        <w:t xml:space="preserve"> the plugin installed:</w:t>
       </w:r>
     </w:p>
     <w:p>
@@ -6004,7 +6414,7 @@
         </w:rPr>
         <w:t xml:space="preserve">Open a web browser and go to the following URL: </w:t>
       </w:r>
-      <w:hyperlink r:id="rId21" w:history="1">
+      <w:hyperlink r:id="rId20" w:history="1">
         <w:r>
           <w:rPr>
             <w:rStyle w:val="Hyperlink"/>
@@ -6040,6 +6450,117 @@
             <wp:extent cx="5943600" cy="3215640"/>
             <wp:effectExtent l="0" t="0" r="0" b="0"/>
             <wp:docPr id="9" name="Picture 9"/>
+            <wp:cNvGraphicFramePr>
+              <a:graphicFrameLocks xmlns:a="http://schemas.openxmlformats.org/drawingml/2006/main" noChangeAspect="1"/>
+            </wp:cNvGraphicFramePr>
+            <a:graphic xmlns:a="http://schemas.openxmlformats.org/drawingml/2006/main">
+              <a:graphicData uri="http://schemas.openxmlformats.org/drawingml/2006/picture">
+                <pic:pic xmlns:pic="http://schemas.openxmlformats.org/drawingml/2006/picture">
+                  <pic:nvPicPr>
+                    <pic:cNvPr id="1" name=""/>
+                    <pic:cNvPicPr/>
+                  </pic:nvPicPr>
+                  <pic:blipFill>
+                    <a:blip r:embed="rId21"/>
+                    <a:stretch>
+                      <a:fillRect/>
+                    </a:stretch>
+                  </pic:blipFill>
+                  <pic:spPr>
+                    <a:xfrm>
+                      <a:off x="0" y="0"/>
+                      <a:ext cx="5943600" cy="3215640"/>
+                    </a:xfrm>
+                    <a:prstGeom prst="rect">
+                      <a:avLst/>
+                    </a:prstGeom>
+                  </pic:spPr>
+                </pic:pic>
+              </a:graphicData>
+            </a:graphic>
+          </wp:inline>
+        </w:drawing>
+      </w:r>
+    </w:p>
+    <w:p>
+      <w:pPr>
+        <w:pStyle w:val="BodyText"/>
+        <w:rPr>
+          <w:lang w:bidi="he-IL"/>
+        </w:rPr>
+      </w:pPr>
+      <w:r>
+        <w:rPr>
+          <w:lang w:bidi="he-IL"/>
+        </w:rPr>
+        <w:t>Next, we will quickly demonstrate the power of NetApp Trident by introducing data corruption to the web container and perform a simple recovery. Follow the steps below:</w:t>
+      </w:r>
+    </w:p>
+    <w:p>
+      <w:pPr>
+        <w:pStyle w:val="ListNumber"/>
+        <w:numPr>
+          <w:ilvl w:val="0"/>
+          <w:numId w:val="45"/>
+        </w:numPr>
+      </w:pPr>
+      <w:r>
+        <w:t>Type the following command to introduce data corruption into the container:</w:t>
+      </w:r>
+    </w:p>
+    <w:p>
+      <w:pPr>
+        <w:pStyle w:val="ConsoleBlockSmall"/>
+        <w:shd w:val="clear" w:color="auto" w:fill="D9D9D9" w:themeFill="background1" w:themeFillShade="D9"/>
+        <w:ind w:left="360"/>
+      </w:pPr>
+      <w:r>
+        <w:t xml:space="preserve">[root@rhel1 ~]# </w:t>
+      </w:r>
+      <w:r>
+        <w:rPr>
+          <w:b/>
+          <w:bCs/>
+        </w:rPr>
+        <w:t>docker cp ~/ansible/lod/oops.html myweb1:/usr/local/apache2/htdocs/index.html</w:t>
+      </w:r>
+    </w:p>
+    <w:p>
+      <w:pPr>
+        <w:pStyle w:val="ListNumber"/>
+        <w:numPr>
+          <w:ilvl w:val="0"/>
+          <w:numId w:val="45"/>
+        </w:numPr>
+      </w:pPr>
+      <w:r>
+        <w:t xml:space="preserve">Refresh the browser display and show the </w:t>
+      </w:r>
+      <w:proofErr w:type="spellStart"/>
+      <w:r>
+        <w:t>contant</w:t>
+      </w:r>
+      <w:proofErr w:type="spellEnd"/>
+      <w:r>
+        <w:t xml:space="preserve"> of our web server changed</w:t>
+      </w:r>
+      <w:r>
+        <w:t>. It should look like this:</w:t>
+      </w:r>
+    </w:p>
+    <w:p>
+      <w:pPr>
+        <w:pStyle w:val="Graphic"/>
+      </w:pPr>
+      <w:r>
+        <w:rPr>
+          <w:noProof/>
+        </w:rPr>
+        <w:drawing>
+          <wp:inline distT="0" distB="0" distL="0" distR="0" wp14:anchorId="10AEC51A" wp14:editId="5AFBC250">
+            <wp:extent cx="5943600" cy="3458210"/>
+            <wp:effectExtent l="0" t="0" r="0" b="0"/>
+            <wp:docPr id="7" name="Picture 7"/>
             <wp:cNvGraphicFramePr>
               <a:graphicFrameLocks xmlns:a="http://schemas.openxmlformats.org/drawingml/2006/main" noChangeAspect="1"/>
             </wp:cNvGraphicFramePr>
@@ -6059,109 +6580,6 @@
                   <pic:spPr>
                     <a:xfrm>
                       <a:off x="0" y="0"/>
-                      <a:ext cx="5943600" cy="3215640"/>
-                    </a:xfrm>
-                    <a:prstGeom prst="rect">
-                      <a:avLst/>
-                    </a:prstGeom>
-                  </pic:spPr>
-                </pic:pic>
-              </a:graphicData>
-            </a:graphic>
-          </wp:inline>
-        </w:drawing>
-      </w:r>
-    </w:p>
-    <w:p>
-      <w:pPr>
-        <w:pStyle w:val="BodyText"/>
-        <w:rPr>
-          <w:lang w:bidi="he-IL"/>
-        </w:rPr>
-      </w:pPr>
-      <w:r>
-        <w:rPr>
-          <w:lang w:bidi="he-IL"/>
-        </w:rPr>
-        <w:t>Next, we will quickly demonstrate the power of NetApp Trident by introducing data corruption to the web container and perform a simple recovery. Follow the steps below:</w:t>
-      </w:r>
-    </w:p>
-    <w:p>
-      <w:pPr>
-        <w:pStyle w:val="ListNumber"/>
-        <w:numPr>
-          <w:ilvl w:val="0"/>
-          <w:numId w:val="45"/>
-        </w:numPr>
-      </w:pPr>
-      <w:r>
-        <w:t>Type the following command to introduce data corruption into the container:</w:t>
-      </w:r>
-    </w:p>
-    <w:p>
-      <w:pPr>
-        <w:pStyle w:val="ConsoleBlockSmall"/>
-        <w:shd w:val="clear" w:color="auto" w:fill="D9D9D9" w:themeFill="background1" w:themeFillShade="D9"/>
-        <w:ind w:left="360"/>
-      </w:pPr>
-      <w:r>
-        <w:t xml:space="preserve">[root@rhel1 ~]# </w:t>
-      </w:r>
-      <w:r>
-        <w:rPr>
-          <w:b/>
-          <w:bCs/>
-        </w:rPr>
-        <w:t>docker cp ~/ansible/lod/oops.html myweb1:/usr/local/apache2/htdocs/index.html</w:t>
-      </w:r>
-    </w:p>
-    <w:p>
-      <w:pPr>
-        <w:pStyle w:val="ListNumber"/>
-        <w:numPr>
-          <w:ilvl w:val="0"/>
-          <w:numId w:val="45"/>
-        </w:numPr>
-      </w:pPr>
-      <w:r>
-        <w:t>Refresh the browser display and show the contant of our web server changed</w:t>
-      </w:r>
-      <w:r>
-        <w:t>. It should look like this:</w:t>
-      </w:r>
-    </w:p>
-    <w:p>
-      <w:pPr>
-        <w:pStyle w:val="Graphic"/>
-      </w:pPr>
-      <w:r>
-        <w:rPr>
-          <w:noProof/>
-        </w:rPr>
-        <w:drawing>
-          <wp:inline distT="0" distB="0" distL="0" distR="0" wp14:anchorId="10AEC51A" wp14:editId="5AFBC250">
-            <wp:extent cx="5943600" cy="3458210"/>
-            <wp:effectExtent l="0" t="0" r="0" b="0"/>
-            <wp:docPr id="7" name="Picture 7"/>
-            <wp:cNvGraphicFramePr>
-              <a:graphicFrameLocks xmlns:a="http://schemas.openxmlformats.org/drawingml/2006/main" noChangeAspect="1"/>
-            </wp:cNvGraphicFramePr>
-            <a:graphic xmlns:a="http://schemas.openxmlformats.org/drawingml/2006/main">
-              <a:graphicData uri="http://schemas.openxmlformats.org/drawingml/2006/picture">
-                <pic:pic xmlns:pic="http://schemas.openxmlformats.org/drawingml/2006/picture">
-                  <pic:nvPicPr>
-                    <pic:cNvPr id="1" name=""/>
-                    <pic:cNvPicPr/>
-                  </pic:nvPicPr>
-                  <pic:blipFill>
-                    <a:blip r:embed="rId23"/>
-                    <a:stretch>
-                      <a:fillRect/>
-                    </a:stretch>
-                  </pic:blipFill>
-                  <pic:spPr>
-                    <a:xfrm>
-                      <a:off x="0" y="0"/>
                       <a:ext cx="5943600" cy="3458210"/>
                     </a:xfrm>
                     <a:prstGeom prst="rect">
@@ -6386,7 +6804,7 @@
                     <pic:cNvPicPr/>
                   </pic:nvPicPr>
                   <pic:blipFill>
-                    <a:blip r:embed="rId22"/>
+                    <a:blip r:embed="rId21"/>
                     <a:stretch>
                       <a:fillRect/>
                     </a:stretch>
@@ -6482,7 +6900,15 @@
         <w:jc w:val="both"/>
       </w:pPr>
       <w:r>
-        <w:t>Roles for NetApp Ansible modules are maintained by NetApp and needs to be downloaded from the NetApp github repository. Simply put, a role combines multiple Ansible modules</w:t>
+        <w:t xml:space="preserve">Roles for NetApp Ansible modules are maintained by NetApp and needs to be downloaded from the NetApp </w:t>
+      </w:r>
+      <w:proofErr w:type="spellStart"/>
+      <w:r>
+        <w:t>github</w:t>
+      </w:r>
+      <w:proofErr w:type="spellEnd"/>
+      <w:r>
+        <w:t xml:space="preserve"> repository. Simply put, a role combines multiple Ansible modules</w:t>
       </w:r>
       <w:r>
         <w:t>, playbooks</w:t>
@@ -6621,14 +7047,32 @@
           <w:b/>
           <w:sz w:val="18"/>
         </w:rPr>
-        <w:t>/etc/ansible/roles</w:t>
-      </w:r>
+        <w:t>/</w:t>
+      </w:r>
+      <w:proofErr w:type="spellStart"/>
       <w:r>
         <w:rPr>
           <w:rFonts w:ascii="Courier New" w:hAnsi="Courier New" w:cs="Courier New"/>
           <w:b/>
           <w:sz w:val="18"/>
         </w:rPr>
+        <w:t>etc</w:t>
+      </w:r>
+      <w:proofErr w:type="spellEnd"/>
+      <w:r>
+        <w:rPr>
+          <w:rFonts w:ascii="Courier New" w:hAnsi="Courier New" w:cs="Courier New"/>
+          <w:b/>
+          <w:sz w:val="18"/>
+        </w:rPr>
+        <w:t>/ansible/roles</w:t>
+      </w:r>
+      <w:r>
+        <w:rPr>
+          <w:rFonts w:ascii="Courier New" w:hAnsi="Courier New" w:cs="Courier New"/>
+          <w:b/>
+          <w:sz w:val="18"/>
+        </w:rPr>
         <w:t xml:space="preserve"> </w:t>
       </w:r>
       <w:r>
@@ -6638,7 +7082,15 @@
         <w:t>older.</w:t>
       </w:r>
       <w:r>
-        <w:t xml:space="preserve"> Lookling at this folder will lists all the roles (folders highlighted in green below):</w:t>
+        <w:t xml:space="preserve"> </w:t>
+      </w:r>
+      <w:proofErr w:type="spellStart"/>
+      <w:r>
+        <w:t>Lookling</w:t>
+      </w:r>
+      <w:proofErr w:type="spellEnd"/>
+      <w:r>
+        <w:t xml:space="preserve"> at this folder will lists all the roles (folders highlighted in green below):</w:t>
       </w:r>
     </w:p>
     <w:p>
@@ -7007,6 +7459,7 @@
         </w:rPr>
         <w:t xml:space="preserve">. As an example, the tasks that the role </w:t>
       </w:r>
+      <w:proofErr w:type="spellStart"/>
       <w:r>
         <w:rPr>
           <w:i/>
@@ -7014,6 +7467,7 @@
         </w:rPr>
         <w:t>na_ontap_cluster_config</w:t>
       </w:r>
+      <w:proofErr w:type="spellEnd"/>
       <w:r>
         <w:rPr>
           <w:i/>
@@ -7031,20 +7485,75 @@
         <w:rPr>
           <w:lang w:bidi="he-IL"/>
         </w:rPr>
-        <w:t xml:space="preserve"> execute when called upon is defined by the information contained in the yml file </w:t>
+        <w:t xml:space="preserve"> execute when called upon is defined by the information contained in the </w:t>
+      </w:r>
+      <w:proofErr w:type="spellStart"/>
+      <w:r>
+        <w:rPr>
+          <w:lang w:bidi="he-IL"/>
+        </w:rPr>
+        <w:t>yml</w:t>
+      </w:r>
+      <w:proofErr w:type="spellEnd"/>
+      <w:r>
+        <w:rPr>
+          <w:lang w:bidi="he-IL"/>
+        </w:rPr>
+        <w:t xml:space="preserve"> file </w:t>
       </w:r>
       <w:r>
         <w:rPr>
           <w:bCs/>
           <w:i/>
         </w:rPr>
-        <w:t>/etc/ansible/roles/na_ontap_cluster_config/tasks/main.yml</w:t>
-      </w:r>
+        <w:t>/</w:t>
+      </w:r>
+      <w:proofErr w:type="spellStart"/>
       <w:r>
         <w:rPr>
           <w:bCs/>
           <w:i/>
         </w:rPr>
+        <w:t>etc</w:t>
+      </w:r>
+      <w:proofErr w:type="spellEnd"/>
+      <w:r>
+        <w:rPr>
+          <w:bCs/>
+          <w:i/>
+        </w:rPr>
+        <w:t>/ansible/roles/</w:t>
+      </w:r>
+      <w:proofErr w:type="spellStart"/>
+      <w:r>
+        <w:rPr>
+          <w:bCs/>
+          <w:i/>
+        </w:rPr>
+        <w:t>na_ontap_cluster_config</w:t>
+      </w:r>
+      <w:proofErr w:type="spellEnd"/>
+      <w:r>
+        <w:rPr>
+          <w:bCs/>
+          <w:i/>
+        </w:rPr>
+        <w:t>/tasks/</w:t>
+      </w:r>
+      <w:proofErr w:type="spellStart"/>
+      <w:r>
+        <w:rPr>
+          <w:bCs/>
+          <w:i/>
+        </w:rPr>
+        <w:t>main.yml</w:t>
+      </w:r>
+      <w:proofErr w:type="spellEnd"/>
+      <w:r>
+        <w:rPr>
+          <w:bCs/>
+          <w:i/>
+        </w:rPr>
         <w:t xml:space="preserve">. </w:t>
       </w:r>
       <w:r>
@@ -7064,8 +7573,49 @@
           <w:rFonts w:ascii="Consolas" w:hAnsi="Consolas" w:cs="Courier New"/>
           <w:bCs/>
         </w:rPr>
-        <w:t>more /etc/ansible/roles/na_ontap_cluster_config/tasks/main.yml</w:t>
-      </w:r>
+        <w:t>more /</w:t>
+      </w:r>
+      <w:proofErr w:type="spellStart"/>
+      <w:r>
+        <w:rPr>
+          <w:rFonts w:ascii="Consolas" w:hAnsi="Consolas" w:cs="Courier New"/>
+          <w:bCs/>
+        </w:rPr>
+        <w:t>etc</w:t>
+      </w:r>
+      <w:proofErr w:type="spellEnd"/>
+      <w:r>
+        <w:rPr>
+          <w:rFonts w:ascii="Consolas" w:hAnsi="Consolas" w:cs="Courier New"/>
+          <w:bCs/>
+        </w:rPr>
+        <w:t>/ansible/roles/</w:t>
+      </w:r>
+      <w:proofErr w:type="spellStart"/>
+      <w:r>
+        <w:rPr>
+          <w:rFonts w:ascii="Consolas" w:hAnsi="Consolas" w:cs="Courier New"/>
+          <w:bCs/>
+        </w:rPr>
+        <w:t>na_ontap_cluster_config</w:t>
+      </w:r>
+      <w:proofErr w:type="spellEnd"/>
+      <w:r>
+        <w:rPr>
+          <w:rFonts w:ascii="Consolas" w:hAnsi="Consolas" w:cs="Courier New"/>
+          <w:bCs/>
+        </w:rPr>
+        <w:t>/tasks/</w:t>
+      </w:r>
+      <w:proofErr w:type="spellStart"/>
+      <w:r>
+        <w:rPr>
+          <w:rFonts w:ascii="Consolas" w:hAnsi="Consolas" w:cs="Courier New"/>
+          <w:bCs/>
+        </w:rPr>
+        <w:t>main.yml</w:t>
+      </w:r>
+      <w:proofErr w:type="spellEnd"/>
       <w:r>
         <w:rPr>
           <w:bCs/>
@@ -7249,6 +7799,7 @@
               </w:rPr>
               <w:t xml:space="preserve">Ansible Modules Executed by </w:t>
             </w:r>
+            <w:proofErr w:type="spellStart"/>
             <w:r>
               <w:rPr>
                 <w:b/>
@@ -7263,6 +7814,7 @@
               </w:rPr>
               <w:t>Tasks</w:t>
             </w:r>
+            <w:proofErr w:type="spellEnd"/>
           </w:p>
         </w:tc>
       </w:tr>
@@ -7285,6 +7837,7 @@
                 <w:szCs w:val="18"/>
               </w:rPr>
             </w:pPr>
+            <w:proofErr w:type="spellStart"/>
             <w:r>
               <w:rPr>
                 <w:rFonts w:asciiTheme="minorHAnsi" w:hAnsiTheme="minorHAnsi" w:cstheme="minorHAnsi"/>
@@ -7294,6 +7847,7 @@
               <w:lastRenderedPageBreak/>
               <w:t>na_ontap_cluster_config</w:t>
             </w:r>
+            <w:proofErr w:type="spellEnd"/>
           </w:p>
         </w:tc>
         <w:tc>
@@ -7568,7 +8122,25 @@
                 <w:sz w:val="18"/>
                 <w:szCs w:val="18"/>
               </w:rPr>
-              <w:t>Create Intercluster LIF</w:t>
+              <w:t xml:space="preserve">Create </w:t>
+            </w:r>
+            <w:proofErr w:type="spellStart"/>
+            <w:r>
+              <w:rPr>
+                <w:rFonts w:asciiTheme="minorHAnsi" w:hAnsiTheme="minorHAnsi" w:cstheme="minorHAnsi"/>
+                <w:sz w:val="18"/>
+                <w:szCs w:val="18"/>
+              </w:rPr>
+              <w:t>Intercluster</w:t>
+            </w:r>
+            <w:proofErr w:type="spellEnd"/>
+            <w:r>
+              <w:rPr>
+                <w:rFonts w:asciiTheme="minorHAnsi" w:hAnsiTheme="minorHAnsi" w:cstheme="minorHAnsi"/>
+                <w:sz w:val="18"/>
+                <w:szCs w:val="18"/>
+              </w:rPr>
+              <w:t xml:space="preserve"> LIF</w:t>
             </w:r>
           </w:p>
         </w:tc>
@@ -7586,6 +8158,7 @@
                 <w:szCs w:val="18"/>
               </w:rPr>
             </w:pPr>
+            <w:proofErr w:type="spellStart"/>
             <w:r>
               <w:rPr>
                 <w:rFonts w:asciiTheme="minorHAnsi" w:hAnsiTheme="minorHAnsi" w:cstheme="minorHAnsi"/>
@@ -7594,6 +8167,7 @@
               </w:rPr>
               <w:t>na_ontap_license</w:t>
             </w:r>
+            <w:proofErr w:type="spellEnd"/>
           </w:p>
           <w:p>
             <w:pPr>
@@ -7605,6 +8179,7 @@
                 <w:szCs w:val="18"/>
               </w:rPr>
             </w:pPr>
+            <w:proofErr w:type="spellStart"/>
             <w:r>
               <w:rPr>
                 <w:rFonts w:asciiTheme="minorHAnsi" w:hAnsiTheme="minorHAnsi" w:cstheme="minorHAnsi"/>
@@ -7613,6 +8188,7 @@
               </w:rPr>
               <w:t>na_ontap_disks</w:t>
             </w:r>
+            <w:proofErr w:type="spellEnd"/>
           </w:p>
           <w:p>
             <w:pPr>
@@ -7624,6 +8200,7 @@
                 <w:szCs w:val="18"/>
               </w:rPr>
             </w:pPr>
+            <w:proofErr w:type="spellStart"/>
             <w:r>
               <w:rPr>
                 <w:rFonts w:asciiTheme="minorHAnsi" w:hAnsiTheme="minorHAnsi" w:cstheme="minorHAnsi"/>
@@ -7632,6 +8209,7 @@
               </w:rPr>
               <w:t>na_ontap_motd</w:t>
             </w:r>
+            <w:proofErr w:type="spellEnd"/>
           </w:p>
           <w:p>
             <w:pPr>
@@ -7643,6 +8221,7 @@
                 <w:szCs w:val="18"/>
               </w:rPr>
             </w:pPr>
+            <w:proofErr w:type="spellStart"/>
             <w:r>
               <w:rPr>
                 <w:rFonts w:asciiTheme="minorHAnsi" w:hAnsiTheme="minorHAnsi" w:cstheme="minorHAnsi"/>
@@ -7651,6 +8230,7 @@
               </w:rPr>
               <w:t>na_ontap_dns</w:t>
             </w:r>
+            <w:proofErr w:type="spellEnd"/>
           </w:p>
           <w:p>
             <w:pPr>
@@ -7662,6 +8242,7 @@
                 <w:szCs w:val="18"/>
               </w:rPr>
             </w:pPr>
+            <w:proofErr w:type="spellStart"/>
             <w:r>
               <w:rPr>
                 <w:rFonts w:asciiTheme="minorHAnsi" w:hAnsiTheme="minorHAnsi" w:cstheme="minorHAnsi"/>
@@ -7670,6 +8251,7 @@
               </w:rPr>
               <w:t>na_ontap_ntp</w:t>
             </w:r>
+            <w:proofErr w:type="spellEnd"/>
           </w:p>
           <w:p>
             <w:pPr>
@@ -7681,6 +8263,7 @@
                 <w:szCs w:val="18"/>
               </w:rPr>
             </w:pPr>
+            <w:proofErr w:type="spellStart"/>
             <w:r>
               <w:rPr>
                 <w:rFonts w:asciiTheme="minorHAnsi" w:hAnsiTheme="minorHAnsi" w:cstheme="minorHAnsi"/>
@@ -7689,6 +8272,7 @@
               </w:rPr>
               <w:t>na_ontap_snmp</w:t>
             </w:r>
+            <w:proofErr w:type="spellEnd"/>
           </w:p>
           <w:p>
             <w:pPr>
@@ -7700,6 +8284,7 @@
                 <w:szCs w:val="18"/>
               </w:rPr>
             </w:pPr>
+            <w:proofErr w:type="spellStart"/>
             <w:r>
               <w:rPr>
                 <w:rFonts w:asciiTheme="minorHAnsi" w:hAnsiTheme="minorHAnsi" w:cstheme="minorHAnsi"/>
@@ -7708,6 +8293,7 @@
               </w:rPr>
               <w:t>na_ontap_aggregate</w:t>
             </w:r>
+            <w:proofErr w:type="spellEnd"/>
           </w:p>
           <w:p>
             <w:pPr>
@@ -7719,6 +8305,7 @@
                 <w:szCs w:val="18"/>
               </w:rPr>
             </w:pPr>
+            <w:proofErr w:type="spellStart"/>
             <w:r>
               <w:rPr>
                 <w:rFonts w:asciiTheme="minorHAnsi" w:hAnsiTheme="minorHAnsi" w:cstheme="minorHAnsi"/>
@@ -7727,6 +8314,7 @@
               </w:rPr>
               <w:t>na_ontap_broadcast_domain_ports</w:t>
             </w:r>
+            <w:proofErr w:type="spellEnd"/>
           </w:p>
           <w:p>
             <w:pPr>
@@ -7738,6 +8326,7 @@
                 <w:szCs w:val="18"/>
               </w:rPr>
             </w:pPr>
+            <w:proofErr w:type="spellStart"/>
             <w:r>
               <w:rPr>
                 <w:rFonts w:asciiTheme="minorHAnsi" w:hAnsiTheme="minorHAnsi" w:cstheme="minorHAnsi"/>
@@ -7746,6 +8335,7 @@
               </w:rPr>
               <w:t>na_ontap_net_port</w:t>
             </w:r>
+            <w:proofErr w:type="spellEnd"/>
           </w:p>
           <w:p>
             <w:pPr>
@@ -7757,6 +8347,7 @@
                 <w:szCs w:val="18"/>
               </w:rPr>
             </w:pPr>
+            <w:proofErr w:type="spellStart"/>
             <w:r>
               <w:rPr>
                 <w:rFonts w:asciiTheme="minorHAnsi" w:hAnsiTheme="minorHAnsi" w:cstheme="minorHAnsi"/>
@@ -7765,6 +8356,7 @@
               </w:rPr>
               <w:t>na_ontap_net_ifgrp</w:t>
             </w:r>
+            <w:proofErr w:type="spellEnd"/>
           </w:p>
           <w:p>
             <w:pPr>
@@ -7776,6 +8368,7 @@
                 <w:szCs w:val="18"/>
               </w:rPr>
             </w:pPr>
+            <w:proofErr w:type="spellStart"/>
             <w:r>
               <w:rPr>
                 <w:rFonts w:asciiTheme="minorHAnsi" w:hAnsiTheme="minorHAnsi" w:cstheme="minorHAnsi"/>
@@ -7784,6 +8377,7 @@
               </w:rPr>
               <w:t>na_ontap_net_port</w:t>
             </w:r>
+            <w:proofErr w:type="spellEnd"/>
           </w:p>
           <w:p>
             <w:pPr>
@@ -7795,6 +8389,7 @@
                 <w:szCs w:val="18"/>
               </w:rPr>
             </w:pPr>
+            <w:proofErr w:type="spellStart"/>
             <w:r>
               <w:rPr>
                 <w:rFonts w:asciiTheme="minorHAnsi" w:hAnsiTheme="minorHAnsi" w:cstheme="minorHAnsi"/>
@@ -7803,6 +8398,7 @@
               </w:rPr>
               <w:t>na_ontap_net_vlan</w:t>
             </w:r>
+            <w:proofErr w:type="spellEnd"/>
           </w:p>
           <w:p>
             <w:pPr>
@@ -7814,6 +8410,7 @@
                 <w:szCs w:val="18"/>
               </w:rPr>
             </w:pPr>
+            <w:proofErr w:type="spellStart"/>
             <w:r>
               <w:rPr>
                 <w:rFonts w:asciiTheme="minorHAnsi" w:hAnsiTheme="minorHAnsi" w:cstheme="minorHAnsi"/>
@@ -7822,6 +8419,7 @@
               </w:rPr>
               <w:t>na_ontap_broadcast_domain</w:t>
             </w:r>
+            <w:proofErr w:type="spellEnd"/>
           </w:p>
           <w:p>
             <w:pPr>
@@ -7833,6 +8431,7 @@
                 <w:szCs w:val="18"/>
               </w:rPr>
             </w:pPr>
+            <w:proofErr w:type="spellStart"/>
             <w:r>
               <w:rPr>
                 <w:rFonts w:asciiTheme="minorHAnsi" w:hAnsiTheme="minorHAnsi" w:cstheme="minorHAnsi"/>
@@ -7841,6 +8440,7 @@
               </w:rPr>
               <w:t>na_ontap_interface</w:t>
             </w:r>
+            <w:proofErr w:type="spellEnd"/>
           </w:p>
         </w:tc>
       </w:tr>
@@ -7859,6 +8459,7 @@
                 <w:szCs w:val="18"/>
               </w:rPr>
             </w:pPr>
+            <w:proofErr w:type="spellStart"/>
             <w:r>
               <w:rPr>
                 <w:rFonts w:asciiTheme="minorHAnsi" w:hAnsiTheme="minorHAnsi" w:cstheme="minorHAnsi"/>
@@ -7867,6 +8468,7 @@
               </w:rPr>
               <w:t>na_ontap_nas_create</w:t>
             </w:r>
+            <w:proofErr w:type="spellEnd"/>
           </w:p>
         </w:tc>
         <w:tc>
@@ -7988,6 +8590,7 @@
                 <w:szCs w:val="18"/>
               </w:rPr>
             </w:pPr>
+            <w:proofErr w:type="spellStart"/>
             <w:r>
               <w:rPr>
                 <w:rFonts w:asciiTheme="minorHAnsi" w:hAnsiTheme="minorHAnsi" w:cstheme="minorHAnsi"/>
@@ -7996,6 +8599,7 @@
               </w:rPr>
               <w:t>na_ontap_export_policy</w:t>
             </w:r>
+            <w:proofErr w:type="spellEnd"/>
           </w:p>
           <w:p>
             <w:pPr>
@@ -8007,6 +8611,7 @@
                 <w:szCs w:val="18"/>
               </w:rPr>
             </w:pPr>
+            <w:proofErr w:type="spellStart"/>
             <w:r>
               <w:rPr>
                 <w:rFonts w:asciiTheme="minorHAnsi" w:hAnsiTheme="minorHAnsi" w:cstheme="minorHAnsi"/>
@@ -8015,6 +8620,7 @@
               </w:rPr>
               <w:t>na_ontap_export_policy_rule</w:t>
             </w:r>
+            <w:proofErr w:type="spellEnd"/>
           </w:p>
           <w:p>
             <w:pPr>
@@ -8026,6 +8632,7 @@
                 <w:szCs w:val="18"/>
               </w:rPr>
             </w:pPr>
+            <w:proofErr w:type="spellStart"/>
             <w:r>
               <w:rPr>
                 <w:rFonts w:asciiTheme="minorHAnsi" w:hAnsiTheme="minorHAnsi" w:cstheme="minorHAnsi"/>
@@ -8034,6 +8641,7 @@
               </w:rPr>
               <w:t>na_ontap_volume</w:t>
             </w:r>
+            <w:proofErr w:type="spellEnd"/>
           </w:p>
           <w:p>
             <w:pPr>
@@ -8045,6 +8653,7 @@
                 <w:szCs w:val="18"/>
               </w:rPr>
             </w:pPr>
+            <w:proofErr w:type="spellStart"/>
             <w:r>
               <w:rPr>
                 <w:rFonts w:asciiTheme="minorHAnsi" w:hAnsiTheme="minorHAnsi" w:cstheme="minorHAnsi"/>
@@ -8053,6 +8662,7 @@
               </w:rPr>
               <w:t>na_ontap_cifs</w:t>
             </w:r>
+            <w:proofErr w:type="spellEnd"/>
           </w:p>
         </w:tc>
       </w:tr>
@@ -8071,6 +8681,7 @@
                 <w:szCs w:val="18"/>
               </w:rPr>
             </w:pPr>
+            <w:proofErr w:type="spellStart"/>
             <w:r>
               <w:rPr>
                 <w:rFonts w:asciiTheme="minorHAnsi" w:hAnsiTheme="minorHAnsi" w:cstheme="minorHAnsi"/>
@@ -8079,6 +8690,7 @@
               </w:rPr>
               <w:t>na_ontap_san_create</w:t>
             </w:r>
+            <w:proofErr w:type="spellEnd"/>
           </w:p>
         </w:tc>
         <w:tc>
@@ -8133,8 +8745,18 @@
                 <w:sz w:val="18"/>
                 <w:szCs w:val="18"/>
               </w:rPr>
-              <w:t>Create iGroup</w:t>
+              <w:t xml:space="preserve">Create </w:t>
             </w:r>
+            <w:proofErr w:type="spellStart"/>
+            <w:r>
+              <w:rPr>
+                <w:rFonts w:asciiTheme="minorHAnsi" w:hAnsiTheme="minorHAnsi" w:cstheme="minorHAnsi"/>
+                <w:sz w:val="18"/>
+                <w:szCs w:val="18"/>
+              </w:rPr>
+              <w:t>iGroup</w:t>
+            </w:r>
+            <w:proofErr w:type="spellEnd"/>
           </w:p>
           <w:p>
             <w:pPr>
@@ -8208,6 +8830,7 @@
                 <w:szCs w:val="18"/>
               </w:rPr>
             </w:pPr>
+            <w:proofErr w:type="spellStart"/>
             <w:r>
               <w:rPr>
                 <w:rFonts w:asciiTheme="minorHAnsi" w:hAnsiTheme="minorHAnsi" w:cstheme="minorHAnsi"/>
@@ -8216,6 +8839,7 @@
               </w:rPr>
               <w:t>na_ontap_igroup</w:t>
             </w:r>
+            <w:proofErr w:type="spellEnd"/>
           </w:p>
           <w:p>
             <w:pPr>
@@ -8227,6 +8851,7 @@
                 <w:szCs w:val="18"/>
               </w:rPr>
             </w:pPr>
+            <w:proofErr w:type="spellStart"/>
             <w:r>
               <w:rPr>
                 <w:rFonts w:asciiTheme="minorHAnsi" w:hAnsiTheme="minorHAnsi" w:cstheme="minorHAnsi"/>
@@ -8235,6 +8860,7 @@
               </w:rPr>
               <w:t>na_ontap_volume</w:t>
             </w:r>
+            <w:proofErr w:type="spellEnd"/>
           </w:p>
           <w:p>
             <w:pPr>
@@ -8246,6 +8872,7 @@
                 <w:szCs w:val="18"/>
               </w:rPr>
             </w:pPr>
+            <w:proofErr w:type="spellStart"/>
             <w:r>
               <w:rPr>
                 <w:rFonts w:asciiTheme="minorHAnsi" w:hAnsiTheme="minorHAnsi" w:cstheme="minorHAnsi"/>
@@ -8254,6 +8881,7 @@
               </w:rPr>
               <w:t>na_ontap_lun</w:t>
             </w:r>
+            <w:proofErr w:type="spellEnd"/>
           </w:p>
           <w:p>
             <w:pPr>
@@ -8265,6 +8893,7 @@
                 <w:szCs w:val="18"/>
               </w:rPr>
             </w:pPr>
+            <w:proofErr w:type="spellStart"/>
             <w:r>
               <w:rPr>
                 <w:rFonts w:asciiTheme="minorHAnsi" w:hAnsiTheme="minorHAnsi" w:cstheme="minorHAnsi"/>
@@ -8273,6 +8902,7 @@
               </w:rPr>
               <w:t>na_ontap_lun_map</w:t>
             </w:r>
+            <w:proofErr w:type="spellEnd"/>
           </w:p>
         </w:tc>
       </w:tr>
@@ -8291,6 +8921,7 @@
                 <w:szCs w:val="18"/>
               </w:rPr>
             </w:pPr>
+            <w:proofErr w:type="spellStart"/>
             <w:r>
               <w:rPr>
                 <w:rFonts w:asciiTheme="minorHAnsi" w:hAnsiTheme="minorHAnsi" w:cstheme="minorHAnsi"/>
@@ -8299,6 +8930,7 @@
               </w:rPr>
               <w:t>na_ontap_snapmirror_create</w:t>
             </w:r>
+            <w:proofErr w:type="spellEnd"/>
           </w:p>
         </w:tc>
         <w:tc>
@@ -8372,7 +9004,25 @@
                 <w:sz w:val="18"/>
                 <w:szCs w:val="18"/>
               </w:rPr>
-              <w:t>Create vserver Peer</w:t>
+              <w:t xml:space="preserve">Create </w:t>
+            </w:r>
+            <w:proofErr w:type="spellStart"/>
+            <w:r>
+              <w:rPr>
+                <w:rFonts w:asciiTheme="minorHAnsi" w:hAnsiTheme="minorHAnsi" w:cstheme="minorHAnsi"/>
+                <w:sz w:val="18"/>
+                <w:szCs w:val="18"/>
+              </w:rPr>
+              <w:t>vserver</w:t>
+            </w:r>
+            <w:proofErr w:type="spellEnd"/>
+            <w:r>
+              <w:rPr>
+                <w:rFonts w:asciiTheme="minorHAnsi" w:hAnsiTheme="minorHAnsi" w:cstheme="minorHAnsi"/>
+                <w:sz w:val="18"/>
+                <w:szCs w:val="18"/>
+              </w:rPr>
+              <w:t xml:space="preserve"> Peer</w:t>
             </w:r>
           </w:p>
           <w:p>
@@ -8428,6 +9078,7 @@
                 <w:szCs w:val="18"/>
               </w:rPr>
             </w:pPr>
+            <w:proofErr w:type="spellStart"/>
             <w:r>
               <w:rPr>
                 <w:rFonts w:asciiTheme="minorHAnsi" w:hAnsiTheme="minorHAnsi" w:cstheme="minorHAnsi"/>
@@ -8436,6 +9087,7 @@
               </w:rPr>
               <w:t>na_ontap_cluster_peer</w:t>
             </w:r>
+            <w:proofErr w:type="spellEnd"/>
           </w:p>
           <w:p>
             <w:pPr>
@@ -8447,6 +9099,7 @@
                 <w:szCs w:val="18"/>
               </w:rPr>
             </w:pPr>
+            <w:proofErr w:type="spellStart"/>
             <w:r>
               <w:rPr>
                 <w:rFonts w:asciiTheme="minorHAnsi" w:hAnsiTheme="minorHAnsi" w:cstheme="minorHAnsi"/>
@@ -8455,6 +9108,7 @@
               </w:rPr>
               <w:t>na_ontap_vserver_peer</w:t>
             </w:r>
+            <w:proofErr w:type="spellEnd"/>
           </w:p>
           <w:p>
             <w:pPr>
@@ -8466,6 +9120,7 @@
                 <w:szCs w:val="18"/>
               </w:rPr>
             </w:pPr>
+            <w:proofErr w:type="spellStart"/>
             <w:r>
               <w:rPr>
                 <w:rFonts w:asciiTheme="minorHAnsi" w:hAnsiTheme="minorHAnsi" w:cstheme="minorHAnsi"/>
@@ -8474,6 +9129,7 @@
               </w:rPr>
               <w:t>na_ontap_volume</w:t>
             </w:r>
+            <w:proofErr w:type="spellEnd"/>
           </w:p>
           <w:p>
             <w:pPr>
@@ -8485,6 +9141,7 @@
                 <w:szCs w:val="18"/>
               </w:rPr>
             </w:pPr>
+            <w:proofErr w:type="spellStart"/>
             <w:r>
               <w:rPr>
                 <w:rFonts w:asciiTheme="minorHAnsi" w:hAnsiTheme="minorHAnsi" w:cstheme="minorHAnsi"/>
@@ -8493,6 +9150,7 @@
               </w:rPr>
               <w:t>na_ontap_snapmirror</w:t>
             </w:r>
+            <w:proofErr w:type="spellEnd"/>
           </w:p>
         </w:tc>
       </w:tr>
@@ -8511,6 +9169,7 @@
                 <w:szCs w:val="18"/>
               </w:rPr>
             </w:pPr>
+            <w:proofErr w:type="spellStart"/>
             <w:r>
               <w:rPr>
                 <w:rFonts w:asciiTheme="minorHAnsi" w:hAnsiTheme="minorHAnsi" w:cstheme="minorHAnsi"/>
@@ -8519,6 +9178,7 @@
               </w:rPr>
               <w:t>na_ontap_vserver_create</w:t>
             </w:r>
+            <w:proofErr w:type="spellEnd"/>
           </w:p>
         </w:tc>
         <w:tc>
@@ -8565,8 +9225,18 @@
                 <w:sz w:val="18"/>
                 <w:szCs w:val="18"/>
               </w:rPr>
-              <w:t>Create vserver</w:t>
+              <w:t xml:space="preserve">Create </w:t>
             </w:r>
+            <w:proofErr w:type="spellStart"/>
+            <w:r>
+              <w:rPr>
+                <w:rFonts w:asciiTheme="minorHAnsi" w:hAnsiTheme="minorHAnsi" w:cstheme="minorHAnsi"/>
+                <w:sz w:val="18"/>
+                <w:szCs w:val="18"/>
+              </w:rPr>
+              <w:t>vserver</w:t>
+            </w:r>
+            <w:proofErr w:type="spellEnd"/>
           </w:p>
           <w:p>
             <w:pPr>
@@ -8754,6 +9424,7 @@
                 <w:szCs w:val="18"/>
               </w:rPr>
             </w:pPr>
+            <w:proofErr w:type="spellStart"/>
             <w:r>
               <w:rPr>
                 <w:rFonts w:asciiTheme="minorHAnsi" w:hAnsiTheme="minorHAnsi" w:cstheme="minorHAnsi"/>
@@ -8762,6 +9433,7 @@
               </w:rPr>
               <w:t>na_ontap_svm</w:t>
             </w:r>
+            <w:proofErr w:type="spellEnd"/>
           </w:p>
           <w:p>
             <w:pPr>
@@ -8773,6 +9445,7 @@
                 <w:szCs w:val="18"/>
               </w:rPr>
             </w:pPr>
+            <w:proofErr w:type="spellStart"/>
             <w:r>
               <w:rPr>
                 <w:rFonts w:asciiTheme="minorHAnsi" w:hAnsiTheme="minorHAnsi" w:cstheme="minorHAnsi"/>
@@ -8781,6 +9454,7 @@
               </w:rPr>
               <w:t>na_ontap_fcp</w:t>
             </w:r>
+            <w:proofErr w:type="spellEnd"/>
           </w:p>
           <w:p>
             <w:pPr>
@@ -8792,6 +9466,7 @@
                 <w:szCs w:val="18"/>
               </w:rPr>
             </w:pPr>
+            <w:proofErr w:type="spellStart"/>
             <w:r>
               <w:rPr>
                 <w:rFonts w:asciiTheme="minorHAnsi" w:hAnsiTheme="minorHAnsi" w:cstheme="minorHAnsi"/>
@@ -8800,6 +9475,7 @@
               </w:rPr>
               <w:t>na_ontap_iscsi</w:t>
             </w:r>
+            <w:proofErr w:type="spellEnd"/>
           </w:p>
           <w:p>
             <w:pPr>
@@ -8811,6 +9487,7 @@
                 <w:szCs w:val="18"/>
               </w:rPr>
             </w:pPr>
+            <w:proofErr w:type="spellStart"/>
             <w:r>
               <w:rPr>
                 <w:rFonts w:asciiTheme="minorHAnsi" w:hAnsiTheme="minorHAnsi" w:cstheme="minorHAnsi"/>
@@ -8819,6 +9496,7 @@
               </w:rPr>
               <w:t>na_ontap_ucadapter</w:t>
             </w:r>
+            <w:proofErr w:type="spellEnd"/>
           </w:p>
           <w:p>
             <w:pPr>
@@ -8830,6 +9508,7 @@
                 <w:szCs w:val="18"/>
               </w:rPr>
             </w:pPr>
+            <w:proofErr w:type="spellStart"/>
             <w:r>
               <w:rPr>
                 <w:rFonts w:asciiTheme="minorHAnsi" w:hAnsiTheme="minorHAnsi" w:cstheme="minorHAnsi"/>
@@ -8838,6 +9517,7 @@
               </w:rPr>
               <w:t>na_ontap_interface</w:t>
             </w:r>
+            <w:proofErr w:type="spellEnd"/>
           </w:p>
           <w:p>
             <w:pPr>
@@ -8849,6 +9529,7 @@
                 <w:szCs w:val="18"/>
               </w:rPr>
             </w:pPr>
+            <w:proofErr w:type="spellStart"/>
             <w:r>
               <w:rPr>
                 <w:rFonts w:asciiTheme="minorHAnsi" w:hAnsiTheme="minorHAnsi" w:cstheme="minorHAnsi"/>
@@ -8857,6 +9538,7 @@
               </w:rPr>
               <w:t>na_ontap_net_routes</w:t>
             </w:r>
+            <w:proofErr w:type="spellEnd"/>
           </w:p>
           <w:p>
             <w:pPr>
@@ -8868,6 +9550,7 @@
                 <w:szCs w:val="18"/>
               </w:rPr>
             </w:pPr>
+            <w:proofErr w:type="spellStart"/>
             <w:r>
               <w:rPr>
                 <w:rFonts w:asciiTheme="minorHAnsi" w:hAnsiTheme="minorHAnsi" w:cstheme="minorHAnsi"/>
@@ -8876,6 +9559,7 @@
               </w:rPr>
               <w:t>na_ontap_dns</w:t>
             </w:r>
+            <w:proofErr w:type="spellEnd"/>
           </w:p>
           <w:p>
             <w:pPr>
@@ -8887,6 +9571,7 @@
                 <w:szCs w:val="18"/>
               </w:rPr>
             </w:pPr>
+            <w:proofErr w:type="spellStart"/>
             <w:r>
               <w:rPr>
                 <w:rFonts w:asciiTheme="minorHAnsi" w:hAnsiTheme="minorHAnsi" w:cstheme="minorHAnsi"/>
@@ -8895,6 +9580,7 @@
               </w:rPr>
               <w:t>na_ontap_cifs_server</w:t>
             </w:r>
+            <w:proofErr w:type="spellEnd"/>
           </w:p>
           <w:p>
             <w:pPr>
@@ -8906,6 +9592,7 @@
                 <w:szCs w:val="18"/>
               </w:rPr>
             </w:pPr>
+            <w:proofErr w:type="spellStart"/>
             <w:r>
               <w:rPr>
                 <w:rFonts w:asciiTheme="minorHAnsi" w:hAnsiTheme="minorHAnsi" w:cstheme="minorHAnsi"/>
@@ -8914,6 +9601,7 @@
               </w:rPr>
               <w:t>na_ontap_nfs</w:t>
             </w:r>
+            <w:proofErr w:type="spellEnd"/>
           </w:p>
           <w:p>
             <w:pPr>
@@ -8925,6 +9613,7 @@
                 <w:szCs w:val="18"/>
               </w:rPr>
             </w:pPr>
+            <w:proofErr w:type="spellStart"/>
             <w:r>
               <w:rPr>
                 <w:rFonts w:asciiTheme="minorHAnsi" w:hAnsiTheme="minorHAnsi" w:cstheme="minorHAnsi"/>
@@ -8933,6 +9622,7 @@
               </w:rPr>
               <w:t>na_ontap_export_policy_rule</w:t>
             </w:r>
+            <w:proofErr w:type="spellEnd"/>
           </w:p>
         </w:tc>
       </w:tr>
@@ -8966,6 +9656,7 @@
       <w:r>
         <w:t xml:space="preserve">The file </w:t>
       </w:r>
+      <w:proofErr w:type="spellStart"/>
       <w:r>
         <w:rPr>
           <w:i/>
@@ -8988,7 +9679,14 @@
         <w:rPr>
           <w:i/>
         </w:rPr>
-        <w:t xml:space="preserve">.yml </w:t>
+        <w:t>.yml</w:t>
+      </w:r>
+      <w:proofErr w:type="spellEnd"/>
+      <w:r>
+        <w:rPr>
+          <w:i/>
+        </w:rPr>
+        <w:t xml:space="preserve"> </w:t>
       </w:r>
       <w:r>
         <w:t xml:space="preserve">(in the </w:t>
@@ -8997,8 +9695,16 @@
         <w:rPr>
           <w:i/>
         </w:rPr>
-        <w:t>ansible/lod</w:t>
-      </w:r>
+        <w:t>ansible/</w:t>
+      </w:r>
+      <w:proofErr w:type="spellStart"/>
+      <w:r>
+        <w:rPr>
+          <w:i/>
+        </w:rPr>
+        <w:t>lod</w:t>
+      </w:r>
+      <w:proofErr w:type="spellEnd"/>
       <w:r>
         <w:t xml:space="preserve"> folder on </w:t>
       </w:r>
@@ -9021,7 +9727,15 @@
         <w:t xml:space="preserve">is an ansible playbook that </w:t>
       </w:r>
       <w:r>
-        <w:t xml:space="preserve">consists of two plays: the first to to configure the ONTAP cluster </w:t>
+        <w:t xml:space="preserve">consists of two plays: the first to </w:t>
+      </w:r>
+      <w:proofErr w:type="spellStart"/>
+      <w:r>
+        <w:t>to</w:t>
+      </w:r>
+      <w:proofErr w:type="spellEnd"/>
+      <w:r>
+        <w:t xml:space="preserve"> configure the ONTAP cluster </w:t>
       </w:r>
       <w:r>
         <w:rPr>
@@ -9072,6 +9786,116 @@
             <wp:extent cx="3597757" cy="2811730"/>
             <wp:effectExtent l="0" t="0" r="3175" b="8255"/>
             <wp:docPr id="8" name="Picture 8"/>
+            <wp:cNvGraphicFramePr>
+              <a:graphicFrameLocks xmlns:a="http://schemas.openxmlformats.org/drawingml/2006/main" noChangeAspect="1"/>
+            </wp:cNvGraphicFramePr>
+            <a:graphic xmlns:a="http://schemas.openxmlformats.org/drawingml/2006/main">
+              <a:graphicData uri="http://schemas.openxmlformats.org/drawingml/2006/picture">
+                <pic:pic xmlns:pic="http://schemas.openxmlformats.org/drawingml/2006/picture">
+                  <pic:nvPicPr>
+                    <pic:cNvPr id="1" name=""/>
+                    <pic:cNvPicPr/>
+                  </pic:nvPicPr>
+                  <pic:blipFill>
+                    <a:blip r:embed="rId23"/>
+                    <a:stretch>
+                      <a:fillRect/>
+                    </a:stretch>
+                  </pic:blipFill>
+                  <pic:spPr>
+                    <a:xfrm>
+                      <a:off x="0" y="0"/>
+                      <a:ext cx="3608305" cy="2819974"/>
+                    </a:xfrm>
+                    <a:prstGeom prst="rect">
+                      <a:avLst/>
+                    </a:prstGeom>
+                  </pic:spPr>
+                </pic:pic>
+              </a:graphicData>
+            </a:graphic>
+          </wp:inline>
+        </w:drawing>
+      </w:r>
+    </w:p>
+    <w:p>
+      <w:pPr>
+        <w:pStyle w:val="Caption"/>
+        <w:jc w:val="center"/>
+      </w:pPr>
+      <w:r>
+        <w:t xml:space="preserve">Figure </w:t>
+      </w:r>
+      <w:fldSimple w:instr=" SEQ Figure \* ARABIC ">
+        <w:r>
+          <w:rPr>
+            <w:noProof/>
+          </w:rPr>
+          <w:t>3</w:t>
+        </w:r>
+      </w:fldSimple>
+      <w:r>
+        <w:t xml:space="preserve"> Playbook to configure the ONTAP Cluste</w:t>
+      </w:r>
+      <w:r>
+        <w:t>r using calls to NetApp defined roles</w:t>
+      </w:r>
+    </w:p>
+    <w:p>
+      <w:pPr>
+        <w:pStyle w:val="BodyText"/>
+      </w:pPr>
+    </w:p>
+    <w:p>
+      <w:pPr>
+        <w:pStyle w:val="BodyText"/>
+      </w:pPr>
+      <w:r>
+        <w:t>Here one can see the two plays - t</w:t>
+      </w:r>
+      <w:r>
+        <w:t xml:space="preserve">he first </w:t>
+      </w:r>
+      <w:r>
+        <w:t>to configure</w:t>
+      </w:r>
+      <w:r>
+        <w:t xml:space="preserve"> the ONTAP Cluster, and the second </w:t>
+      </w:r>
+      <w:r>
+        <w:t>to configure</w:t>
+      </w:r>
+      <w:r>
+        <w:t xml:space="preserve"> the NFS hosts and mount </w:t>
+      </w:r>
+      <w:r>
+        <w:t xml:space="preserve">the </w:t>
+      </w:r>
+      <w:r>
+        <w:t xml:space="preserve">NFS export. If one looks at the </w:t>
+      </w:r>
+      <w:r>
+        <w:t>one task named</w:t>
+      </w:r>
+      <w:r>
+        <w:t xml:space="preserve"> Create SVMs, unlike the case in the earlier example where this task simply executed a single Ansible module, in this case this task imports a role, as seen below:</w:t>
+      </w:r>
+    </w:p>
+    <w:p>
+      <w:pPr>
+        <w:pStyle w:val="Abstract"/>
+        <w:keepNext/>
+        <w:jc w:val="center"/>
+      </w:pPr>
+      <w:r>
+        <w:rPr>
+          <w:noProof/>
+        </w:rPr>
+        <w:drawing>
+          <wp:inline distT="0" distB="0" distL="0" distR="0" wp14:anchorId="28D932CF" wp14:editId="593182FD">
+            <wp:extent cx="3793402" cy="707465"/>
+            <wp:effectExtent l="0" t="0" r="0" b="0"/>
+            <wp:docPr id="11" name="Picture 11"/>
             <wp:cNvGraphicFramePr>
               <a:graphicFrameLocks xmlns:a="http://schemas.openxmlformats.org/drawingml/2006/main" noChangeAspect="1"/>
             </wp:cNvGraphicFramePr>
@@ -9091,116 +9915,6 @@
                   <pic:spPr>
                     <a:xfrm>
                       <a:off x="0" y="0"/>
-                      <a:ext cx="3608305" cy="2819974"/>
-                    </a:xfrm>
-                    <a:prstGeom prst="rect">
-                      <a:avLst/>
-                    </a:prstGeom>
-                  </pic:spPr>
-                </pic:pic>
-              </a:graphicData>
-            </a:graphic>
-          </wp:inline>
-        </w:drawing>
-      </w:r>
-    </w:p>
-    <w:p>
-      <w:pPr>
-        <w:pStyle w:val="Caption"/>
-        <w:jc w:val="center"/>
-      </w:pPr>
-      <w:r>
-        <w:t xml:space="preserve">Figure </w:t>
-      </w:r>
-      <w:fldSimple w:instr=" SEQ Figure \* ARABIC ">
-        <w:r>
-          <w:rPr>
-            <w:noProof/>
-          </w:rPr>
-          <w:t>3</w:t>
-        </w:r>
-      </w:fldSimple>
-      <w:r>
-        <w:t xml:space="preserve"> Playbook to configure the ONTAP Cluste</w:t>
-      </w:r>
-      <w:r>
-        <w:t>r using calls to NetApp defined roles</w:t>
-      </w:r>
-    </w:p>
-    <w:p>
-      <w:pPr>
-        <w:pStyle w:val="BodyText"/>
-      </w:pPr>
-    </w:p>
-    <w:p>
-      <w:pPr>
-        <w:pStyle w:val="BodyText"/>
-      </w:pPr>
-      <w:r>
-        <w:t>Here one can see the two plays - t</w:t>
-      </w:r>
-      <w:r>
-        <w:t xml:space="preserve">he first </w:t>
-      </w:r>
-      <w:r>
-        <w:t>to configure</w:t>
-      </w:r>
-      <w:r>
-        <w:t xml:space="preserve"> the ONTAP Cluster, and the second </w:t>
-      </w:r>
-      <w:r>
-        <w:t>to configure</w:t>
-      </w:r>
-      <w:r>
-        <w:t xml:space="preserve"> the NFS hosts and mount </w:t>
-      </w:r>
-      <w:r>
-        <w:t xml:space="preserve">the </w:t>
-      </w:r>
-      <w:r>
-        <w:t xml:space="preserve">NFS export. If one looks at the </w:t>
-      </w:r>
-      <w:r>
-        <w:t>one task named</w:t>
-      </w:r>
-      <w:r>
-        <w:t xml:space="preserve"> Create SVMs, unlike the case in the earlier example where this task simply executed a single Ansible module, in this case this task imports a role, as seen below:</w:t>
-      </w:r>
-    </w:p>
-    <w:p>
-      <w:pPr>
-        <w:pStyle w:val="Abstract"/>
-        <w:keepNext/>
-        <w:jc w:val="center"/>
-      </w:pPr>
-      <w:r>
-        <w:rPr>
-          <w:noProof/>
-        </w:rPr>
-        <w:drawing>
-          <wp:inline distT="0" distB="0" distL="0" distR="0" wp14:anchorId="28D932CF" wp14:editId="593182FD">
-            <wp:extent cx="3793402" cy="707465"/>
-            <wp:effectExtent l="0" t="0" r="0" b="0"/>
-            <wp:docPr id="11" name="Picture 11"/>
-            <wp:cNvGraphicFramePr>
-              <a:graphicFrameLocks xmlns:a="http://schemas.openxmlformats.org/drawingml/2006/main" noChangeAspect="1"/>
-            </wp:cNvGraphicFramePr>
-            <a:graphic xmlns:a="http://schemas.openxmlformats.org/drawingml/2006/main">
-              <a:graphicData uri="http://schemas.openxmlformats.org/drawingml/2006/picture">
-                <pic:pic xmlns:pic="http://schemas.openxmlformats.org/drawingml/2006/picture">
-                  <pic:nvPicPr>
-                    <pic:cNvPr id="1" name=""/>
-                    <pic:cNvPicPr/>
-                  </pic:nvPicPr>
-                  <pic:blipFill>
-                    <a:blip r:embed="rId25"/>
-                    <a:stretch>
-                      <a:fillRect/>
-                    </a:stretch>
-                  </pic:blipFill>
-                  <pic:spPr>
-                    <a:xfrm>
-                      <a:off x="0" y="0"/>
                       <a:ext cx="4080015" cy="760918"/>
                     </a:xfrm>
                     <a:prstGeom prst="rect">
@@ -9253,12 +9967,14 @@
       <w:r>
         <w:t>The role (</w:t>
       </w:r>
+      <w:proofErr w:type="spellStart"/>
       <w:r>
         <w:rPr>
           <w:i/>
         </w:rPr>
         <w:t>na_ontap_vserver_create</w:t>
       </w:r>
+      <w:proofErr w:type="spellEnd"/>
       <w:r>
         <w:t xml:space="preserve">) in turn calls on 10 Ansible modules, as </w:t>
       </w:r>
@@ -9311,8 +10027,16 @@
         <w:rPr>
           <w:i/>
         </w:rPr>
-        <w:t>_var_roles.yml</w:t>
-      </w:r>
+        <w:t>_</w:t>
+      </w:r>
+      <w:proofErr w:type="spellStart"/>
+      <w:r>
+        <w:rPr>
+          <w:i/>
+        </w:rPr>
+        <w:t>var_roles.yml</w:t>
+      </w:r>
+      <w:proofErr w:type="spellEnd"/>
       <w:r>
         <w:rPr>
           <w:i/>
@@ -9341,7 +10065,21 @@
         <w:rPr>
           <w:i/>
         </w:rPr>
-        <w:t>(_var_roles.yml)</w:t>
+        <w:t>(_</w:t>
+      </w:r>
+      <w:proofErr w:type="spellStart"/>
+      <w:r>
+        <w:rPr>
+          <w:i/>
+        </w:rPr>
+        <w:t>var_roles.yml</w:t>
+      </w:r>
+      <w:proofErr w:type="spellEnd"/>
+      <w:r>
+        <w:rPr>
+          <w:i/>
+        </w:rPr>
+        <w:t>)</w:t>
       </w:r>
       <w:r>
         <w:t xml:space="preserve"> is the repository of all the non-default </w:t>
@@ -9353,7 +10091,15 @@
         <w:t xml:space="preserve"> the cluster. This</w:t>
       </w:r>
       <w:r>
-        <w:t xml:space="preserve"> file is easily readble and acts as a documentation of the infrastructure to deploy (also can be referred to as Infrastructure-as-code).</w:t>
+        <w:t xml:space="preserve"> file is easily </w:t>
+      </w:r>
+      <w:proofErr w:type="spellStart"/>
+      <w:r>
+        <w:t>readble</w:t>
+      </w:r>
+      <w:proofErr w:type="spellEnd"/>
+      <w:r>
+        <w:t xml:space="preserve"> and acts as a documentation of the infrastructure to deploy (also can be referred to as Infrastructure-as-code).</w:t>
       </w:r>
       <w:r>
         <w:t xml:space="preserve"> </w:t>
@@ -9366,15 +10112,24 @@
           <w:rFonts w:ascii="Consolas" w:hAnsi="Consolas"/>
           <w:iCs/>
         </w:rPr>
-        <w:t>more _var_roles</w:t>
-      </w:r>
+        <w:t>more _</w:t>
+      </w:r>
+      <w:proofErr w:type="spellStart"/>
       <w:r>
         <w:rPr>
           <w:rFonts w:ascii="Consolas" w:hAnsi="Consolas"/>
           <w:iCs/>
         </w:rPr>
+        <w:t>var_roles</w:t>
+      </w:r>
+      <w:r>
+        <w:rPr>
+          <w:rFonts w:ascii="Consolas" w:hAnsi="Consolas"/>
+          <w:iCs/>
+        </w:rPr>
         <w:t>.yml</w:t>
       </w:r>
+      <w:proofErr w:type="spellEnd"/>
       <w:r>
         <w:t xml:space="preserve"> to look at its content.</w:t>
       </w:r>
@@ -9452,14 +10207,27 @@
         <w:t xml:space="preserve">So adding another SVM </w:t>
       </w:r>
       <w:r>
-        <w:t xml:space="preserve">to the cluster is as easy as adding another entry under </w:t>
+        <w:t xml:space="preserve">to the cluster is as easy as adding another entry </w:t>
+      </w:r>
+      <w:proofErr w:type="gramStart"/>
+      <w:r>
+        <w:t xml:space="preserve">under </w:t>
       </w:r>
       <w:r>
         <w:rPr>
           <w:rFonts w:ascii="Consolas" w:hAnsi="Consolas"/>
         </w:rPr>
-        <w:t>:vservers</w:t>
-      </w:r>
+        <w:t>:</w:t>
+      </w:r>
+      <w:proofErr w:type="spellStart"/>
+      <w:r>
+        <w:rPr>
+          <w:rFonts w:ascii="Consolas" w:hAnsi="Consolas"/>
+        </w:rPr>
+        <w:t>vservers</w:t>
+      </w:r>
+      <w:proofErr w:type="spellEnd"/>
+      <w:proofErr w:type="gramEnd"/>
       <w:r>
         <w:t xml:space="preserve"> using</w:t>
       </w:r>
@@ -9497,7 +10265,15 @@
         <w:t>s and LIFs associated with these</w:t>
       </w:r>
       <w:r>
-        <w:t xml:space="preserve"> SVMs. Beciase of the idempotent nature of Ansible, it will know that the NFS SVM (and aggregates, LIFs, etc.) </w:t>
+        <w:t xml:space="preserve"> SVMs. </w:t>
+      </w:r>
+      <w:proofErr w:type="spellStart"/>
+      <w:r>
+        <w:t>Beciase</w:t>
+      </w:r>
+      <w:proofErr w:type="spellEnd"/>
+      <w:r>
+        <w:t xml:space="preserve"> of the idempotent nature of Ansible, it will know that the NFS SVM (and aggregates, LIFs, etc.) </w:t>
       </w:r>
       <w:r>
         <w:t>is</w:t>
@@ -9687,7 +10463,15 @@
         <w:pStyle w:val="BodyText"/>
       </w:pPr>
       <w:r>
-        <w:t>Since using the yum install command on a RHEL system requires an active registered subscription manager, it is possible that this method will not work for some of the LOD labs that do not have an active subscription. It is fairly easy to identify if that is the cause for failed installation. Simply run the yum command and ovserve the output. If it is similar to the one below, you will need to use an alternative method for the installation.</w:t>
+        <w:t xml:space="preserve">Since using the yum install command on a RHEL system requires an active registered subscription manager, it is possible that this method will not work for some of the LOD labs that do not have an active subscription. It is fairly easy to identify if that is the cause for failed installation. Simply run the yum command and </w:t>
+      </w:r>
+      <w:proofErr w:type="spellStart"/>
+      <w:r>
+        <w:t>ovserve</w:t>
+      </w:r>
+      <w:proofErr w:type="spellEnd"/>
+      <w:r>
+        <w:t xml:space="preserve"> the output. If it is similar to the one below, you will need to use an alternative method for the installation.</w:t>
       </w:r>
     </w:p>
     <w:p>
@@ -9754,7 +10538,15 @@
         <w:jc w:val="both"/>
       </w:pPr>
       <w:r>
-        <w:t xml:space="preserve">Log into the Linux server you want to install Ansible on using PuTTY. In most LoD environments that will be </w:t>
+        <w:t xml:space="preserve">Log into the Linux server you want to install Ansible on using PuTTY. In most </w:t>
+      </w:r>
+      <w:proofErr w:type="spellStart"/>
+      <w:r>
+        <w:t>LoD</w:t>
+      </w:r>
+      <w:proofErr w:type="spellEnd"/>
+      <w:r>
+        <w:t xml:space="preserve"> environments that will be </w:t>
       </w:r>
       <w:r>
         <w:rPr>
@@ -9835,7 +10627,7 @@
         </w:rPr>
         <w:t xml:space="preserve">curl </w:t>
       </w:r>
-      <w:hyperlink r:id="rId26" w:history="1">
+      <w:hyperlink r:id="rId25" w:history="1">
         <w:r>
           <w:rPr>
             <w:rStyle w:val="Hyperlink"/>
@@ -9974,9 +10766,11 @@
       <w:pPr>
         <w:pStyle w:val="ListBullet"/>
       </w:pPr>
+      <w:proofErr w:type="spellStart"/>
       <w:r>
         <w:t>configure_ontap_playbook.yml</w:t>
       </w:r>
+      <w:proofErr w:type="spellEnd"/>
     </w:p>
     <w:p>
       <w:pPr>
@@ -11380,11 +12174,16 @@
         <w:pStyle w:val="ListBullet"/>
       </w:pPr>
       <w:r>
-        <w:t>_var_playbook</w:t>
+        <w:t>_</w:t>
+      </w:r>
+      <w:proofErr w:type="spellStart"/>
+      <w:r>
+        <w:t>var_playbook</w:t>
       </w:r>
       <w:r>
         <w:t>.yml</w:t>
       </w:r>
+      <w:proofErr w:type="spellEnd"/>
     </w:p>
     <w:p>
       <w:pPr>
@@ -11483,6 +12282,7 @@
       <w:pPr>
         <w:pStyle w:val="ListBullet"/>
       </w:pPr>
+      <w:proofErr w:type="spellStart"/>
       <w:r>
         <w:t>configure_ontap</w:t>
       </w:r>
@@ -11492,6 +12292,7 @@
       <w:r>
         <w:t>.yml</w:t>
       </w:r>
+      <w:proofErr w:type="spellEnd"/>
     </w:p>
     <w:p>
       <w:pPr>
@@ -12090,11 +12891,16 @@
         <w:pStyle w:val="ListBullet"/>
       </w:pPr>
       <w:r>
-        <w:t>_var_roles</w:t>
+        <w:t>_</w:t>
+      </w:r>
+      <w:proofErr w:type="spellStart"/>
+      <w:r>
+        <w:t>var_roles</w:t>
       </w:r>
       <w:r>
         <w:t>.yml</w:t>
       </w:r>
+      <w:proofErr w:type="spellEnd"/>
     </w:p>
     <w:p>
       <w:pPr>
@@ -12522,9 +13328,11 @@
       <w:pPr>
         <w:pStyle w:val="ListBullet"/>
       </w:pPr>
+      <w:proofErr w:type="spellStart"/>
       <w:r>
         <w:t>deploy_trident.yml</w:t>
       </w:r>
+      <w:proofErr w:type="spellEnd"/>
     </w:p>
     <w:p>
       <w:pPr>
@@ -12939,9 +13747,16 @@
       <w:r>
         <w:t>_</w:t>
       </w:r>
-      <w:r>
-        <w:t>trident_config_file.json</w:t>
-      </w:r>
+      <w:proofErr w:type="spellStart"/>
+      <w:r>
+        <w:t>trident_config_</w:t>
+      </w:r>
+      <w:proofErr w:type="gramStart"/>
+      <w:r>
+        <w:t>file.json</w:t>
+      </w:r>
+      <w:proofErr w:type="spellEnd"/>
+      <w:proofErr w:type="gramEnd"/>
     </w:p>
     <w:p>
       <w:pPr>
@@ -13346,7 +14161,7 @@
                             <w:r>
                               <w:t xml:space="preserve">Refer to the </w:t>
                             </w:r>
-                            <w:hyperlink r:id="rId27" w:history="1">
+                            <w:hyperlink r:id="rId26" w:history="1">
                               <w:r>
                                 <w:rPr>
                                   <w:rStyle w:val="Hyperlink"/>
@@ -13441,7 +14256,7 @@
                       <w:r>
                         <w:t xml:space="preserve">Refer to the </w:t>
                       </w:r>
-                      <w:hyperlink r:id="rId28" w:history="1">
+                      <w:hyperlink r:id="rId27" w:history="1">
                         <w:r>
                           <w:rPr>
                             <w:rStyle w:val="Hyperlink"/>
@@ -13559,7 +14374,7 @@
                     </pic:cNvPicPr>
                   </pic:nvPicPr>
                   <pic:blipFill>
-                    <a:blip r:embed="rId29" cstate="print"/>
+                    <a:blip r:embed="rId28" cstate="print"/>
                     <a:srcRect/>
                     <a:stretch>
                       <a:fillRect/>
@@ -13885,7 +14700,15 @@
                               <w:t xml:space="preserve"> NetApp, Inc. All rights reserved. No portions of this document may be reproduced without prior written consent of NetApp, Inc. Specifications are subject to change without notice. NetApp, the NetApp logo, xxx, and xxx are trademarks or registered trademarks of NetApp, Inc. in the United States and/or other countries. &lt;&lt;Insert third-party trademark notices here.&gt;&gt; All other brands or products are trademarks or registered trademarks of their respective holders and should be treated as such</w:t>
                             </w:r>
                             <w:r>
-                              <w:t>. TR-XXXXi-MMYR</w:t>
+                              <w:t>. TR-</w:t>
+                            </w:r>
+                            <w:proofErr w:type="spellStart"/>
+                            <w:r>
+                              <w:t>XXXXi</w:t>
+                            </w:r>
+                            <w:proofErr w:type="spellEnd"/>
+                            <w:r>
+                              <w:t>-MMYR</w:t>
                             </w:r>
                           </w:p>
                         </w:txbxContent>
@@ -13924,7 +14747,15 @@
                         <w:t xml:space="preserve"> NetApp, Inc. All rights reserved. No portions of this document may be reproduced without prior written consent of NetApp, Inc. Specifications are subject to change without notice. NetApp, the NetApp logo, xxx, and xxx are trademarks or registered trademarks of NetApp, Inc. in the United States and/or other countries. &lt;&lt;Insert third-party trademark notices here.&gt;&gt; All other brands or products are trademarks or registered trademarks of their respective holders and should be treated as such</w:t>
                       </w:r>
                       <w:r>
-                        <w:t>. TR-XXXXi-MMYR</w:t>
+                        <w:t>. TR-</w:t>
+                      </w:r>
+                      <w:proofErr w:type="spellStart"/>
+                      <w:r>
+                        <w:t>XXXXi</w:t>
+                      </w:r>
+                      <w:proofErr w:type="spellEnd"/>
+                      <w:r>
+                        <w:t>-MMYR</w:t>
                       </w:r>
                     </w:p>
                   </w:txbxContent>
@@ -13938,7 +14769,7 @@
       </w:r>
     </w:p>
     <w:sectPr>
-      <w:footerReference w:type="default" r:id="rId30"/>
+      <w:footerReference w:type="default" r:id="rId29"/>
       <w:pgSz w:w="12240" w:h="15840" w:code="1"/>
       <w:pgMar w:top="1440" w:right="1152" w:bottom="1440" w:left="1728" w:header="0" w:footer="288" w:gutter="0"/>
       <w:cols w:space="720"/>
@@ -19932,7 +20763,7 @@
 </file>
 
 <file path=customXml/itemProps4.xml><?xml version="1.0" encoding="utf-8"?>
-<ds:datastoreItem xmlns:ds="http://schemas.openxmlformats.org/officeDocument/2006/customXml" ds:itemID="{7A8B10DF-CC67-48D7-90DB-FCB569E5610E}">
+<ds:datastoreItem xmlns:ds="http://schemas.openxmlformats.org/officeDocument/2006/customXml" ds:itemID="{F8ACC9DF-5763-4066-8B9F-2AFF389DB663}">
   <ds:schemaRefs>
     <ds:schemaRef ds:uri="http://schemas.openxmlformats.org/officeDocument/2006/bibliography"/>
   </ds:schemaRefs>

</xml_diff>